<commit_message>
add internale commands docs
</commit_message>
<xml_diff>
--- a/ESP32cnc.docx
+++ b/ESP32cnc.docx
@@ -110,6 +110,7 @@
         </w:rPr>
         <w:t xml:space="preserve">สำหรับควบคุมเครื่องมินิ </w:t>
       </w:r>
+      <w:proofErr w:type="spellStart"/>
       <w:r>
         <w:rPr>
           <w:rFonts w:ascii="TH SarabunPSK" w:hAnsi="TH SarabunPSK" w:cs="TH SarabunPSK"/>
@@ -118,6 +119,7 @@
         </w:rPr>
         <w:t>cnc</w:t>
       </w:r>
+      <w:proofErr w:type="spellEnd"/>
       <w:r>
         <w:rPr>
           <w:rFonts w:ascii="TH SarabunPSK" w:hAnsi="TH SarabunPSK" w:cs="TH SarabunPSK"/>
@@ -134,7 +136,27 @@
           <w:szCs w:val="32"/>
           <w:cs/>
         </w:rPr>
-        <w:t xml:space="preserve"> สะดวกในการต่อใช้งาน ไม่ต้องจัมป์สายระโยงระยาง</w:t>
+        <w:t xml:space="preserve"> สะดวกในการต่อใช้งาน ไม่ต้อง</w:t>
+      </w:r>
+      <w:proofErr w:type="spellStart"/>
+      <w:r>
+        <w:rPr>
+          <w:rFonts w:ascii="TH SarabunPSK" w:hAnsi="TH SarabunPSK" w:cs="TH SarabunPSK" w:hint="cs"/>
+          <w:sz w:val="32"/>
+          <w:szCs w:val="32"/>
+          <w:cs/>
+        </w:rPr>
+        <w:t>จัมป์</w:t>
+      </w:r>
+      <w:proofErr w:type="spellEnd"/>
+      <w:r>
+        <w:rPr>
+          <w:rFonts w:ascii="TH SarabunPSK" w:hAnsi="TH SarabunPSK" w:cs="TH SarabunPSK" w:hint="cs"/>
+          <w:sz w:val="32"/>
+          <w:szCs w:val="32"/>
+          <w:cs/>
+        </w:rPr>
+        <w:t>สายระโยงระยาง</w:t>
       </w:r>
     </w:p>
     <w:p>
@@ -167,6 +189,7 @@
         </w:rPr>
         <w:t xml:space="preserve"> อย่างที่ทราบกันดีว่าเครือง </w:t>
       </w:r>
+      <w:proofErr w:type="spellStart"/>
       <w:r>
         <w:rPr>
           <w:rFonts w:ascii="TH SarabunPSK" w:hAnsi="TH SarabunPSK" w:cs="TH SarabunPSK"/>
@@ -175,6 +198,7 @@
         </w:rPr>
         <w:t>cnc</w:t>
       </w:r>
+      <w:proofErr w:type="spellEnd"/>
       <w:r>
         <w:rPr>
           <w:rFonts w:ascii="TH SarabunPSK" w:hAnsi="TH SarabunPSK" w:cs="TH SarabunPSK"/>
@@ -200,24 +224,88 @@
           <w:szCs w:val="32"/>
           <w:cs/>
         </w:rPr>
-        <w:t xml:space="preserve">ที่ทำหน้าที่ได้การกัดชิ้นงาน เพื่อให้ได้ส่วนของชิ้นงานที่มีลักณะตามที่ได้ออกแบบไว้ในคอมพิวเตอร์ โดยการกัดเอาเนื้องานส่วนที่ไม่ต้องการออกจนเหลือเนื้องานตามที่ได้ออกแบบไว้ในที่สุด </w:t>
-      </w:r>
-      <w:r>
-        <w:rPr>
-          <w:rFonts w:ascii="TH SarabunPSK" w:hAnsi="TH SarabunPSK" w:cs="TH SarabunPSK"/>
-          <w:sz w:val="32"/>
-          <w:szCs w:val="32"/>
-          <w:cs/>
-        </w:rPr>
-        <w:t xml:space="preserve">ถ้าให้เข้าใจง่าย เครื่อง </w:t>
-      </w:r>
-      <w:r>
-        <w:rPr>
-          <w:rFonts w:ascii="TH SarabunPSK" w:hAnsi="TH SarabunPSK" w:cs="TH SarabunPSK"/>
-          <w:sz w:val="32"/>
-          <w:szCs w:val="32"/>
-        </w:rPr>
-        <w:t xml:space="preserve">cnc </w:t>
+        <w:t>ที่ทำหน้าที่</w:t>
+      </w:r>
+      <w:r>
+        <w:rPr>
+          <w:rFonts w:ascii="TH SarabunPSK" w:hAnsi="TH SarabunPSK" w:cs="TH SarabunPSK" w:hint="cs"/>
+          <w:sz w:val="32"/>
+          <w:szCs w:val="32"/>
+          <w:cs/>
+        </w:rPr>
+        <w:t>ใน</w:t>
+      </w:r>
+      <w:r>
+        <w:rPr>
+          <w:rFonts w:ascii="TH SarabunPSK" w:hAnsi="TH SarabunPSK" w:cs="TH SarabunPSK"/>
+          <w:sz w:val="32"/>
+          <w:szCs w:val="32"/>
+          <w:cs/>
+        </w:rPr>
+        <w:t xml:space="preserve">การกัดชิ้นงาน เพื่อให้ได้ส่วนของชิ้นงานที่มีลักณะตามที่ได้ออกแบบไว้ในคอมพิวเตอร์ โดยการกัดเอาเนื้องานส่วนที่ไม่ต้องการออกจนเหลือเนื้องานตามที่ได้ออกแบบไว้ในที่สุด </w:t>
+      </w:r>
+      <w:r>
+        <w:rPr>
+          <w:rFonts w:ascii="TH SarabunPSK" w:hAnsi="TH SarabunPSK" w:cs="TH SarabunPSK"/>
+          <w:sz w:val="32"/>
+          <w:szCs w:val="32"/>
+          <w:cs/>
+        </w:rPr>
+        <w:t>ถ้า</w:t>
+      </w:r>
+      <w:r>
+        <w:rPr>
+          <w:rFonts w:ascii="TH SarabunPSK" w:hAnsi="TH SarabunPSK" w:cs="TH SarabunPSK" w:hint="cs"/>
+          <w:sz w:val="32"/>
+          <w:szCs w:val="32"/>
+          <w:cs/>
+        </w:rPr>
+        <w:t>จะ</w:t>
+      </w:r>
+      <w:r>
+        <w:rPr>
+          <w:rFonts w:ascii="TH SarabunPSK" w:hAnsi="TH SarabunPSK" w:cs="TH SarabunPSK"/>
+          <w:sz w:val="32"/>
+          <w:szCs w:val="32"/>
+          <w:cs/>
+        </w:rPr>
+        <w:t>ให้เข้าใจง่าย</w:t>
+      </w:r>
+      <w:r>
+        <w:rPr>
+          <w:rFonts w:ascii="TH SarabunPSK" w:hAnsi="TH SarabunPSK" w:cs="TH SarabunPSK" w:hint="cs"/>
+          <w:sz w:val="32"/>
+          <w:szCs w:val="32"/>
+          <w:cs/>
+        </w:rPr>
+        <w:t>ๆ</w:t>
+      </w:r>
+      <w:r>
+        <w:rPr>
+          <w:rFonts w:ascii="TH SarabunPSK" w:hAnsi="TH SarabunPSK" w:cs="TH SarabunPSK"/>
+          <w:sz w:val="32"/>
+          <w:szCs w:val="32"/>
+          <w:cs/>
+        </w:rPr>
+        <w:t xml:space="preserve"> เครื่อง </w:t>
+      </w:r>
+      <w:proofErr w:type="spellStart"/>
+      <w:r>
+        <w:rPr>
+          <w:rFonts w:ascii="TH SarabunPSK" w:hAnsi="TH SarabunPSK" w:cs="TH SarabunPSK"/>
+          <w:sz w:val="32"/>
+          <w:szCs w:val="32"/>
+        </w:rPr>
+        <w:t>cnc</w:t>
+      </w:r>
+      <w:proofErr w:type="spellEnd"/>
+      <w:r>
+        <w:rPr>
+          <w:rFonts w:ascii="TH SarabunPSK" w:hAnsi="TH SarabunPSK" w:cs="TH SarabunPSK"/>
+          <w:sz w:val="32"/>
+          <w:szCs w:val="32"/>
+        </w:rPr>
+        <w:t xml:space="preserve"> </w:t>
       </w:r>
       <w:r>
         <w:rPr>
@@ -243,7 +331,25 @@
           <w:sz w:val="32"/>
           <w:szCs w:val="32"/>
         </w:rPr>
-        <w:t xml:space="preserve"> cnc </w:t>
+        <w:t xml:space="preserve"> </w:t>
+      </w:r>
+      <w:proofErr w:type="spellStart"/>
+      <w:r>
+        <w:rPr>
+          <w:rFonts w:ascii="TH SarabunPSK" w:hAnsi="TH SarabunPSK" w:cs="TH SarabunPSK"/>
+          <w:sz w:val="32"/>
+          <w:szCs w:val="32"/>
+        </w:rPr>
+        <w:t>cnc</w:t>
+      </w:r>
+      <w:proofErr w:type="spellEnd"/>
+      <w:r>
+        <w:rPr>
+          <w:rFonts w:ascii="TH SarabunPSK" w:hAnsi="TH SarabunPSK" w:cs="TH SarabunPSK"/>
+          <w:sz w:val="32"/>
+          <w:szCs w:val="32"/>
+        </w:rPr>
+        <w:t xml:space="preserve"> </w:t>
       </w:r>
       <w:r>
         <w:rPr>
@@ -836,9 +942,11 @@
                             <w:pPr>
                               <w:jc w:val="center"/>
                             </w:pPr>
+                            <w:proofErr w:type="spellStart"/>
                             <w:r>
                               <w:t>Coolant_Flood</w:t>
                             </w:r>
+                            <w:proofErr w:type="spellEnd"/>
                           </w:p>
                         </w:txbxContent>
                       </wps:txbx>
@@ -866,9 +974,11 @@
                       <w:pPr>
                         <w:jc w:val="center"/>
                       </w:pPr>
+                      <w:proofErr w:type="spellStart"/>
                       <w:r>
                         <w:t>Coolant_Flood</w:t>
                       </w:r>
+                      <w:proofErr w:type="spellEnd"/>
                     </w:p>
                   </w:txbxContent>
                 </v:textbox>
@@ -941,9 +1051,11 @@
                             <w:pPr>
                               <w:jc w:val="center"/>
                             </w:pPr>
+                            <w:proofErr w:type="spellStart"/>
                             <w:r>
                               <w:t>Coolant_Mist</w:t>
                             </w:r>
+                            <w:proofErr w:type="spellEnd"/>
                           </w:p>
                         </w:txbxContent>
                       </wps:txbx>
@@ -971,9 +1083,11 @@
                       <w:pPr>
                         <w:jc w:val="center"/>
                       </w:pPr>
+                      <w:proofErr w:type="spellStart"/>
                       <w:r>
                         <w:t>Coolant_Mist</w:t>
                       </w:r>
+                      <w:proofErr w:type="spellEnd"/>
                     </w:p>
                   </w:txbxContent>
                 </v:textbox>
@@ -1921,16 +2035,81 @@
           <w:szCs w:val="32"/>
           <w:cs/>
         </w:rPr>
-        <w:t>บอร์ดชิลด์ขนาดเท่าของจริง</w:t>
-      </w:r>
-      <w:r>
-        <w:rPr>
-          <w:rFonts w:ascii="TH SarabunPSK" w:hAnsi="TH SarabunPSK" w:cs="TH SarabunPSK" w:hint="cs"/>
-          <w:sz w:val="32"/>
-          <w:szCs w:val="32"/>
-          <w:cs/>
-        </w:rPr>
-        <w:t xml:space="preserve"> เป็นบอร์ดที่ถูกออกแบบมาด้วยคอนเซ็ปว่าต้องมีขนาดเล็กกะทัดรัด อุปกรณ์ต่อพ่วงบนบอร์ดน้อยชิ้น ซึ่งจะมีผลดีต่อการนำไปใช้งาน โดยเฉพาะการถอด-ประกอบ นั้นสามารถทำได้ง่ายสะดวกรวดเร็ว ประหยัดเวลา บนบอร์ด</w:t>
+        <w:t>บอร์ดชิลด</w:t>
+      </w:r>
+      <w:r>
+        <w:rPr>
+          <w:rFonts w:ascii="TH SarabunPSK" w:hAnsi="TH SarabunPSK" w:cs="TH SarabunPSK" w:hint="cs"/>
+          <w:sz w:val="32"/>
+          <w:szCs w:val="32"/>
+          <w:cs/>
+        </w:rPr>
+        <w:t xml:space="preserve">มินิ </w:t>
+      </w:r>
+      <w:proofErr w:type="spellStart"/>
+      <w:r>
+        <w:rPr>
+          <w:rFonts w:ascii="TH SarabunPSK" w:hAnsi="TH SarabunPSK" w:cs="TH SarabunPSK"/>
+          <w:sz w:val="32"/>
+          <w:szCs w:val="32"/>
+        </w:rPr>
+        <w:t>cnc</w:t>
+      </w:r>
+      <w:proofErr w:type="spellEnd"/>
+      <w:r>
+        <w:rPr>
+          <w:rFonts w:ascii="TH SarabunPSK" w:hAnsi="TH SarabunPSK" w:cs="TH SarabunPSK"/>
+          <w:sz w:val="32"/>
+          <w:szCs w:val="32"/>
+        </w:rPr>
+        <w:t xml:space="preserve"> </w:t>
+      </w:r>
+      <w:r>
+        <w:rPr>
+          <w:rFonts w:ascii="TH SarabunPSK" w:hAnsi="TH SarabunPSK" w:cs="TH SarabunPSK" w:hint="cs"/>
+          <w:sz w:val="32"/>
+          <w:szCs w:val="32"/>
+          <w:cs/>
+        </w:rPr>
+        <w:t xml:space="preserve">แบบ 3 แกน </w:t>
+      </w:r>
+      <w:r>
+        <w:rPr>
+          <w:rFonts w:ascii="TH SarabunPSK" w:hAnsi="TH SarabunPSK" w:cs="TH SarabunPSK"/>
+          <w:sz w:val="32"/>
+          <w:szCs w:val="32"/>
+          <w:cs/>
+        </w:rPr>
+        <w:t>ขนาดเท่าของจริง</w:t>
+      </w:r>
+      <w:r>
+        <w:rPr>
+          <w:rFonts w:ascii="TH SarabunPSK" w:hAnsi="TH SarabunPSK" w:cs="TH SarabunPSK" w:hint="cs"/>
+          <w:sz w:val="32"/>
+          <w:szCs w:val="32"/>
+          <w:cs/>
+        </w:rPr>
+        <w:t xml:space="preserve"> เป็นบอร์ดที่ถูกออกแบบมาด้วยคอน</w:t>
+      </w:r>
+      <w:proofErr w:type="spellStart"/>
+      <w:r>
+        <w:rPr>
+          <w:rFonts w:ascii="TH SarabunPSK" w:hAnsi="TH SarabunPSK" w:cs="TH SarabunPSK" w:hint="cs"/>
+          <w:sz w:val="32"/>
+          <w:szCs w:val="32"/>
+          <w:cs/>
+        </w:rPr>
+        <w:t>เซ็ป</w:t>
+      </w:r>
+      <w:proofErr w:type="spellEnd"/>
+      <w:r>
+        <w:rPr>
+          <w:rFonts w:ascii="TH SarabunPSK" w:hAnsi="TH SarabunPSK" w:cs="TH SarabunPSK" w:hint="cs"/>
+          <w:sz w:val="32"/>
+          <w:szCs w:val="32"/>
+          <w:cs/>
+        </w:rPr>
+        <w:t>ว่าต้องมีขนาดเล็กกะทัดรัด อุปกรณ์ต่อพ่วงบนบอร์ดน้อยชิ้น ซึ่งจะมีผลดีต่อการนำไปใช้งาน โดยเฉพาะการถอด-ประกอบ นั้นสามารถทำได้ง่ายสะดวกรวดเร็ว ประหยัดเวลา บนบอร์ด</w:t>
       </w:r>
       <w:r>
         <w:rPr>
@@ -1948,9 +2127,40 @@
           <w:szCs w:val="32"/>
           <w:cs/>
         </w:rPr>
-        <w:t>คอนเน็คเตอร์ต่างๆ</w:t>
+        <w:t>คอน</w:t>
+      </w:r>
+      <w:proofErr w:type="spellStart"/>
+      <w:r>
+        <w:rPr>
+          <w:rFonts w:ascii="TH SarabunPSK" w:hAnsi="TH SarabunPSK" w:cs="TH SarabunPSK"/>
+          <w:sz w:val="32"/>
+          <w:szCs w:val="32"/>
+          <w:cs/>
+        </w:rPr>
+        <w:t>เน็คเต</w:t>
+      </w:r>
+      <w:proofErr w:type="spellEnd"/>
+      <w:r>
+        <w:rPr>
+          <w:rFonts w:ascii="TH SarabunPSK" w:hAnsi="TH SarabunPSK" w:cs="TH SarabunPSK"/>
+          <w:sz w:val="32"/>
+          <w:szCs w:val="32"/>
+          <w:cs/>
+        </w:rPr>
+        <w:t>อร์</w:t>
+      </w:r>
+      <w:proofErr w:type="spellStart"/>
+      <w:r>
+        <w:rPr>
+          <w:rFonts w:ascii="TH SarabunPSK" w:hAnsi="TH SarabunPSK" w:cs="TH SarabunPSK"/>
+          <w:sz w:val="32"/>
+          <w:szCs w:val="32"/>
+          <w:cs/>
+        </w:rPr>
+        <w:t>ต่างๆ</w:t>
       </w:r>
       <w:bookmarkEnd w:id="0"/>
+      <w:proofErr w:type="spellEnd"/>
       <w:r>
         <w:rPr>
           <w:rFonts w:ascii="TH SarabunPSK" w:hAnsi="TH SarabunPSK" w:cs="TH SarabunPSK"/>
@@ -2103,22 +2313,72 @@
         </w:rPr>
         <w:t xml:space="preserve">ซึ่งมีอยู่ 3 แกน ได้แก่ </w:t>
       </w:r>
-      <w:r>
-        <w:rPr>
-          <w:rFonts w:ascii="TH SarabunPSK" w:hAnsi="TH SarabunPSK" w:cs="TH SarabunPSK"/>
-          <w:sz w:val="32"/>
-          <w:szCs w:val="32"/>
-        </w:rPr>
-        <w:t xml:space="preserve">X,Y,Z </w:t>
-      </w:r>
-      <w:r>
-        <w:rPr>
-          <w:rFonts w:ascii="TH SarabunPSK" w:hAnsi="TH SarabunPSK" w:cs="TH SarabunPSK"/>
-          <w:sz w:val="32"/>
-          <w:szCs w:val="32"/>
-          <w:cs/>
-        </w:rPr>
-        <w:t>เชื่อมต่อโดยตรงกับสเตปเปอร์มอเตอร์ขนาดเล็กที่กินกระแสไม่เกิน 3 แอมป์ เนื่องจากบอร์ดออกแบบให้ใช้บอร์ดขับคือ</w:t>
+      <w:proofErr w:type="gramStart"/>
+      <w:r>
+        <w:rPr>
+          <w:rFonts w:ascii="TH SarabunPSK" w:hAnsi="TH SarabunPSK" w:cs="TH SarabunPSK"/>
+          <w:sz w:val="32"/>
+          <w:szCs w:val="32"/>
+        </w:rPr>
+        <w:t>X,Y</w:t>
+      </w:r>
+      <w:proofErr w:type="gramEnd"/>
+      <w:r>
+        <w:rPr>
+          <w:rFonts w:ascii="TH SarabunPSK" w:hAnsi="TH SarabunPSK" w:cs="TH SarabunPSK"/>
+          <w:sz w:val="32"/>
+          <w:szCs w:val="32"/>
+        </w:rPr>
+        <w:t xml:space="preserve">,Z </w:t>
+      </w:r>
+      <w:r>
+        <w:rPr>
+          <w:rFonts w:ascii="TH SarabunPSK" w:hAnsi="TH SarabunPSK" w:cs="TH SarabunPSK"/>
+          <w:sz w:val="32"/>
+          <w:szCs w:val="32"/>
+          <w:cs/>
+        </w:rPr>
+        <w:t>เชื่อมต่อโดยตรงกับส</w:t>
+      </w:r>
+      <w:proofErr w:type="spellStart"/>
+      <w:r>
+        <w:rPr>
+          <w:rFonts w:ascii="TH SarabunPSK" w:hAnsi="TH SarabunPSK" w:cs="TH SarabunPSK"/>
+          <w:sz w:val="32"/>
+          <w:szCs w:val="32"/>
+          <w:cs/>
+        </w:rPr>
+        <w:t>เต</w:t>
+      </w:r>
+      <w:proofErr w:type="spellEnd"/>
+      <w:r>
+        <w:rPr>
+          <w:rFonts w:ascii="TH SarabunPSK" w:hAnsi="TH SarabunPSK" w:cs="TH SarabunPSK"/>
+          <w:sz w:val="32"/>
+          <w:szCs w:val="32"/>
+          <w:cs/>
+        </w:rPr>
+        <w:t>ป</w:t>
+      </w:r>
+      <w:proofErr w:type="spellStart"/>
+      <w:r>
+        <w:rPr>
+          <w:rFonts w:ascii="TH SarabunPSK" w:hAnsi="TH SarabunPSK" w:cs="TH SarabunPSK"/>
+          <w:sz w:val="32"/>
+          <w:szCs w:val="32"/>
+          <w:cs/>
+        </w:rPr>
+        <w:t>เปอร์</w:t>
+      </w:r>
+      <w:proofErr w:type="spellEnd"/>
+      <w:r>
+        <w:rPr>
+          <w:rFonts w:ascii="TH SarabunPSK" w:hAnsi="TH SarabunPSK" w:cs="TH SarabunPSK"/>
+          <w:sz w:val="32"/>
+          <w:szCs w:val="32"/>
+          <w:cs/>
+        </w:rPr>
+        <w:t>มอเตอร์ขนาดเล็กที่กินกระแสไม่เกิน 3 แอมป์ เนื่องจากบอร์ดออกแบบให้ใช้บอร์ดขับคือ</w:t>
       </w:r>
       <w:r>
         <w:rPr>
@@ -2135,7 +2395,27 @@
           <w:szCs w:val="32"/>
           <w:cs/>
         </w:rPr>
-        <w:t xml:space="preserve"> (สามารถใช้โมดุล </w:t>
+        <w:t xml:space="preserve"> (สามารถใช้</w:t>
+      </w:r>
+      <w:proofErr w:type="spellStart"/>
+      <w:r>
+        <w:rPr>
+          <w:rFonts w:ascii="TH SarabunPSK" w:hAnsi="TH SarabunPSK" w:cs="TH SarabunPSK"/>
+          <w:sz w:val="32"/>
+          <w:szCs w:val="32"/>
+          <w:cs/>
+        </w:rPr>
+        <w:t>โมดุล</w:t>
+      </w:r>
+      <w:proofErr w:type="spellEnd"/>
+      <w:r>
+        <w:rPr>
+          <w:rFonts w:ascii="TH SarabunPSK" w:hAnsi="TH SarabunPSK" w:cs="TH SarabunPSK"/>
+          <w:sz w:val="32"/>
+          <w:szCs w:val="32"/>
+          <w:cs/>
+        </w:rPr>
+        <w:t xml:space="preserve"> </w:t>
       </w:r>
       <w:r>
         <w:rPr>
@@ -2335,16 +2615,78 @@
           <w:szCs w:val="32"/>
           <w:cs/>
         </w:rPr>
-        <w:t>ช่องต่อสำหรับสั่งงานสปินเดิล ประกอบไปด้วยขาสัญญาณ ต่างๆ</w:t>
-      </w:r>
-      <w:r>
-        <w:rPr>
-          <w:rFonts w:ascii="TH SarabunPSK" w:hAnsi="TH SarabunPSK" w:cs="TH SarabunPSK"/>
-          <w:sz w:val="32"/>
-          <w:szCs w:val="32"/>
-          <w:cs/>
-        </w:rPr>
-        <w:t xml:space="preserve"> เรียงลำดับจากบนลงล่าง</w:t>
+        <w:t>ช่องต่อสำหรับสั่งงาน</w:t>
+      </w:r>
+      <w:proofErr w:type="spellStart"/>
+      <w:r>
+        <w:rPr>
+          <w:rFonts w:ascii="TH SarabunPSK" w:hAnsi="TH SarabunPSK" w:cs="TH SarabunPSK"/>
+          <w:sz w:val="32"/>
+          <w:szCs w:val="32"/>
+          <w:cs/>
+        </w:rPr>
+        <w:t>สปิน</w:t>
+      </w:r>
+      <w:proofErr w:type="spellEnd"/>
+      <w:r>
+        <w:rPr>
+          <w:rFonts w:ascii="TH SarabunPSK" w:hAnsi="TH SarabunPSK" w:cs="TH SarabunPSK"/>
+          <w:sz w:val="32"/>
+          <w:szCs w:val="32"/>
+          <w:cs/>
+        </w:rPr>
+        <w:t>เด</w:t>
+      </w:r>
+      <w:proofErr w:type="spellStart"/>
+      <w:r>
+        <w:rPr>
+          <w:rFonts w:ascii="TH SarabunPSK" w:hAnsi="TH SarabunPSK" w:cs="TH SarabunPSK"/>
+          <w:sz w:val="32"/>
+          <w:szCs w:val="32"/>
+          <w:cs/>
+        </w:rPr>
+        <w:t>ิล</w:t>
+      </w:r>
+      <w:proofErr w:type="spellEnd"/>
+      <w:r>
+        <w:rPr>
+          <w:rFonts w:ascii="TH SarabunPSK" w:hAnsi="TH SarabunPSK" w:cs="TH SarabunPSK"/>
+          <w:sz w:val="32"/>
+          <w:szCs w:val="32"/>
+          <w:cs/>
+        </w:rPr>
+        <w:t xml:space="preserve"> ประกอบไปด้วยขาสัญญาณ </w:t>
+      </w:r>
+      <w:proofErr w:type="spellStart"/>
+      <w:r>
+        <w:rPr>
+          <w:rFonts w:ascii="TH SarabunPSK" w:hAnsi="TH SarabunPSK" w:cs="TH SarabunPSK"/>
+          <w:sz w:val="32"/>
+          <w:szCs w:val="32"/>
+          <w:cs/>
+        </w:rPr>
+        <w:t>ต่างๆ</w:t>
+      </w:r>
+      <w:proofErr w:type="spellEnd"/>
+      <w:r>
+        <w:rPr>
+          <w:rFonts w:ascii="TH SarabunPSK" w:hAnsi="TH SarabunPSK" w:cs="TH SarabunPSK"/>
+          <w:sz w:val="32"/>
+          <w:szCs w:val="32"/>
+          <w:cs/>
+        </w:rPr>
+        <w:t xml:space="preserve"> เรียงลำดับจากบ</w:t>
+      </w:r>
+      <w:bookmarkStart w:id="1" w:name="_GoBack"/>
+      <w:bookmarkEnd w:id="1"/>
+      <w:r>
+        <w:rPr>
+          <w:rFonts w:ascii="TH SarabunPSK" w:hAnsi="TH SarabunPSK" w:cs="TH SarabunPSK"/>
+          <w:sz w:val="32"/>
+          <w:szCs w:val="32"/>
+          <w:cs/>
+        </w:rPr>
+        <w:t>นลงล่าง</w:t>
       </w:r>
       <w:r>
         <w:rPr>
@@ -2568,6 +2910,7 @@
         </w:rPr>
         <w:br/>
       </w:r>
+      <w:proofErr w:type="spellStart"/>
       <w:r>
         <w:rPr>
           <w:rFonts w:ascii="TH SarabunPSK" w:hAnsi="TH SarabunPSK" w:cs="TH SarabunPSK"/>
@@ -2588,6 +2931,7 @@
         </w:rPr>
         <w:t>_PWM</w:t>
       </w:r>
+      <w:proofErr w:type="spellEnd"/>
       <w:r>
         <w:rPr>
           <w:rFonts w:ascii="TH SarabunPSK" w:hAnsi="TH SarabunPSK" w:cs="TH SarabunPSK"/>
@@ -2649,6 +2993,15 @@
       </w:r>
       <w:r>
         <w:rPr>
+          <w:rFonts w:ascii="TH SarabunPSK" w:hAnsi="TH SarabunPSK" w:cs="TH SarabunPSK" w:hint="cs"/>
+          <w:sz w:val="32"/>
+          <w:szCs w:val="32"/>
+          <w:cs/>
+        </w:rPr>
+        <w:t>2</w:t>
+      </w:r>
+      <w:r>
+        <w:rPr>
           <w:rFonts w:ascii="TH SarabunPSK" w:hAnsi="TH SarabunPSK" w:cs="TH SarabunPSK"/>
           <w:sz w:val="32"/>
           <w:szCs w:val="32"/>
@@ -2656,6 +3009,7 @@
         </w:rPr>
         <w:br/>
       </w:r>
+      <w:proofErr w:type="spellStart"/>
       <w:r>
         <w:rPr>
           <w:rFonts w:ascii="TH SarabunPSK" w:hAnsi="TH SarabunPSK" w:cs="TH SarabunPSK"/>
@@ -2666,6 +3020,7 @@
         </w:rPr>
         <w:t>Spindle_DIR</w:t>
       </w:r>
+      <w:proofErr w:type="spellEnd"/>
       <w:r>
         <w:rPr>
           <w:rFonts w:ascii="TH SarabunPSK" w:hAnsi="TH SarabunPSK" w:cs="TH SarabunPSK"/>
@@ -2681,7 +3036,25 @@
           <w:szCs w:val="32"/>
           <w:cs/>
         </w:rPr>
-        <w:t xml:space="preserve">เป็นขาต่อสำหรับทริกวงจรสลับการหมุนของ </w:t>
+        <w:t>เป็นขาต่อ</w:t>
+      </w:r>
+      <w:r>
+        <w:rPr>
+          <w:rFonts w:ascii="TH SarabunPSK" w:hAnsi="TH SarabunPSK" w:cs="TH SarabunPSK" w:hint="cs"/>
+          <w:sz w:val="32"/>
+          <w:szCs w:val="32"/>
+          <w:cs/>
+        </w:rPr>
+        <w:t>ทริกสลับการหมุน</w:t>
+      </w:r>
+      <w:r>
+        <w:rPr>
+          <w:rFonts w:ascii="TH SarabunPSK" w:hAnsi="TH SarabunPSK" w:cs="TH SarabunPSK"/>
+          <w:sz w:val="32"/>
+          <w:szCs w:val="32"/>
+          <w:cs/>
+        </w:rPr>
+        <w:t xml:space="preserve"> </w:t>
       </w:r>
       <w:r>
         <w:rPr>
@@ -2697,35 +3070,69 @@
           <w:sz w:val="32"/>
           <w:szCs w:val="32"/>
         </w:rPr>
-        <w:t>pindle (</w:t>
-      </w:r>
-      <w:r>
-        <w:rPr>
-          <w:rFonts w:ascii="TH SarabunPSK" w:hAnsi="TH SarabunPSK" w:cs="TH SarabunPSK"/>
-          <w:sz w:val="32"/>
-          <w:szCs w:val="32"/>
-          <w:cs/>
-        </w:rPr>
-        <w:t xml:space="preserve">มีผลโดยตรงจากคำสั่ง </w:t>
-      </w:r>
-      <w:r>
-        <w:rPr>
-          <w:rFonts w:ascii="TH SarabunPSK" w:hAnsi="TH SarabunPSK" w:cs="TH SarabunPSK"/>
-          <w:sz w:val="32"/>
-          <w:szCs w:val="32"/>
-        </w:rPr>
-        <w:t>M3 M4)</w:t>
-      </w:r>
-      <w:r>
-        <w:rPr>
-          <w:rFonts w:ascii="TH SarabunPSK" w:hAnsi="TH SarabunPSK" w:cs="TH SarabunPSK"/>
-          <w:sz w:val="32"/>
-          <w:szCs w:val="32"/>
+        <w:t xml:space="preserve">pindle </w:t>
+      </w:r>
+      <w:r>
+        <w:rPr>
+          <w:rFonts w:ascii="TH SarabunPSK" w:hAnsi="TH SarabunPSK" w:cs="TH SarabunPSK" w:hint="cs"/>
+          <w:sz w:val="32"/>
+          <w:szCs w:val="32"/>
+          <w:cs/>
+        </w:rPr>
+        <w:t>ควบคุมโดย</w:t>
+      </w:r>
+      <w:r>
+        <w:rPr>
+          <w:rFonts w:ascii="TH SarabunPSK" w:hAnsi="TH SarabunPSK" w:cs="TH SarabunPSK"/>
+          <w:sz w:val="32"/>
+          <w:szCs w:val="32"/>
+          <w:cs/>
         </w:rPr>
         <w:t xml:space="preserve"> </w:t>
       </w:r>
       <w:r>
         <w:rPr>
+          <w:rFonts w:ascii="TH SarabunPSK" w:hAnsi="TH SarabunPSK" w:cs="TH SarabunPSK"/>
+          <w:sz w:val="32"/>
+          <w:szCs w:val="32"/>
+        </w:rPr>
+        <w:t>M3</w:t>
+      </w:r>
+      <w:r>
+        <w:rPr>
+          <w:rFonts w:ascii="TH SarabunPSK" w:hAnsi="TH SarabunPSK" w:cs="TH SarabunPSK" w:hint="cs"/>
+          <w:sz w:val="32"/>
+          <w:szCs w:val="32"/>
+          <w:cs/>
+        </w:rPr>
+        <w:t xml:space="preserve"> </w:t>
+      </w:r>
+      <w:r>
+        <w:rPr>
+          <w:rFonts w:ascii="TH SarabunPSK" w:hAnsi="TH SarabunPSK" w:cs="TH SarabunPSK"/>
+          <w:sz w:val="32"/>
+          <w:szCs w:val="32"/>
+        </w:rPr>
+        <w:t>(CW)</w:t>
+      </w:r>
+      <w:r>
+        <w:rPr>
+          <w:rFonts w:ascii="TH SarabunPSK" w:hAnsi="TH SarabunPSK" w:cs="TH SarabunPSK"/>
+          <w:sz w:val="32"/>
+          <w:szCs w:val="32"/>
+        </w:rPr>
+        <w:t xml:space="preserve"> M4</w:t>
+      </w:r>
+      <w:r>
+        <w:rPr>
+          <w:rFonts w:ascii="TH SarabunPSK" w:hAnsi="TH SarabunPSK" w:cs="TH SarabunPSK"/>
+          <w:sz w:val="32"/>
+          <w:szCs w:val="32"/>
+        </w:rPr>
+        <w:t xml:space="preserve"> (CCW), </w:t>
+      </w:r>
+      <w:r>
+        <w:rPr>
           <w:rFonts w:ascii="TH SarabunPSK" w:hAnsi="TH SarabunPSK" w:cs="TH SarabunPSK" w:hint="cs"/>
           <w:sz w:val="32"/>
           <w:szCs w:val="32"/>
@@ -2740,6 +3147,15 @@
           <w:szCs w:val="32"/>
         </w:rPr>
         <w:t>GPIO</w:t>
+      </w:r>
+      <w:r>
+        <w:rPr>
+          <w:rFonts w:ascii="TH SarabunPSK" w:hAnsi="TH SarabunPSK" w:cs="TH SarabunPSK" w:hint="cs"/>
+          <w:sz w:val="32"/>
+          <w:szCs w:val="32"/>
+          <w:cs/>
+        </w:rPr>
+        <w:t>22</w:t>
       </w:r>
       <w:r>
         <w:rPr>
@@ -2786,6 +3202,7 @@
           <w:szCs w:val="32"/>
         </w:rPr>
       </w:pPr>
+      <w:proofErr w:type="spellStart"/>
       <w:r>
         <w:rPr>
           <w:rFonts w:ascii="TH SarabunPSK" w:hAnsi="TH SarabunPSK" w:cs="TH SarabunPSK"/>
@@ -2796,6 +3213,7 @@
         </w:rPr>
         <w:t>Coolant_Mist</w:t>
       </w:r>
+      <w:proofErr w:type="spellEnd"/>
       <w:r>
         <w:rPr>
           <w:rFonts w:ascii="TH SarabunPSK" w:hAnsi="TH SarabunPSK" w:cs="TH SarabunPSK"/>
@@ -2864,7 +3282,27 @@
           <w:szCs w:val="32"/>
           <w:cs/>
         </w:rPr>
-        <w:t>คอนเน็คเตอร์สำหรับเชื่อมต่อระบบหล่อเย็นด้วยหมอกหรือลมเย็น</w:t>
+        <w:t>คอน</w:t>
+      </w:r>
+      <w:proofErr w:type="spellStart"/>
+      <w:r>
+        <w:rPr>
+          <w:rFonts w:ascii="TH SarabunPSK" w:hAnsi="TH SarabunPSK" w:cs="TH SarabunPSK"/>
+          <w:sz w:val="32"/>
+          <w:szCs w:val="32"/>
+          <w:cs/>
+        </w:rPr>
+        <w:t>เน็คเต</w:t>
+      </w:r>
+      <w:proofErr w:type="spellEnd"/>
+      <w:r>
+        <w:rPr>
+          <w:rFonts w:ascii="TH SarabunPSK" w:hAnsi="TH SarabunPSK" w:cs="TH SarabunPSK"/>
+          <w:sz w:val="32"/>
+          <w:szCs w:val="32"/>
+          <w:cs/>
+        </w:rPr>
+        <w:t>อร์สำหรับเชื่อมต่อระบบหล่อเย็นด้วยหมอกหรือลมเย็น</w:t>
       </w:r>
       <w:r>
         <w:rPr>
@@ -2885,12 +3323,12 @@
       </w:r>
       <w:r>
         <w:rPr>
-          <w:rFonts w:ascii="TH SarabunPSK" w:hAnsi="TH SarabunPSK" w:cs="TH SarabunPSK"/>
-          <w:sz w:val="32"/>
-          <w:szCs w:val="32"/>
-          <w:cs/>
-        </w:rPr>
-        <w:t>พอร์ต</w:t>
+          <w:rFonts w:ascii="TH SarabunPSK" w:hAnsi="TH SarabunPSK" w:cs="TH SarabunPSK" w:hint="cs"/>
+          <w:sz w:val="32"/>
+          <w:szCs w:val="32"/>
+          <w:cs/>
+        </w:rPr>
+        <w:t>ขา</w:t>
       </w:r>
       <w:r>
         <w:rPr>
@@ -3000,16 +3438,43 @@
           <w:sz w:val="32"/>
           <w:szCs w:val="32"/>
         </w:rPr>
-        <w:t xml:space="preserve"> (</w:t>
-      </w:r>
-      <w:r>
-        <w:rPr>
-          <w:rFonts w:ascii="TH SarabunPSK" w:hAnsi="TH SarabunPSK" w:cs="TH SarabunPSK" w:hint="cs"/>
-          <w:sz w:val="32"/>
-          <w:szCs w:val="32"/>
-          <w:cs/>
-        </w:rPr>
-        <w:t xml:space="preserve">ต่อกับ </w:t>
+        <w:t xml:space="preserve">, </w:t>
+      </w:r>
+      <w:r>
+        <w:rPr>
+          <w:rFonts w:ascii="TH SarabunPSK" w:hAnsi="TH SarabunPSK" w:cs="TH SarabunPSK" w:hint="cs"/>
+          <w:sz w:val="32"/>
+          <w:szCs w:val="32"/>
+          <w:cs/>
+        </w:rPr>
+        <w:t>ขานี้</w:t>
+      </w:r>
+      <w:r>
+        <w:rPr>
+          <w:rFonts w:ascii="TH SarabunPSK" w:hAnsi="TH SarabunPSK" w:cs="TH SarabunPSK" w:hint="cs"/>
+          <w:sz w:val="32"/>
+          <w:szCs w:val="32"/>
+          <w:cs/>
+        </w:rPr>
+        <w:t>ต่อ</w:t>
+      </w:r>
+      <w:r>
+        <w:rPr>
+          <w:rFonts w:ascii="TH SarabunPSK" w:hAnsi="TH SarabunPSK" w:cs="TH SarabunPSK" w:hint="cs"/>
+          <w:sz w:val="32"/>
+          <w:szCs w:val="32"/>
+          <w:cs/>
+        </w:rPr>
+        <w:t>อยู่</w:t>
+      </w:r>
+      <w:r>
+        <w:rPr>
+          <w:rFonts w:ascii="TH SarabunPSK" w:hAnsi="TH SarabunPSK" w:cs="TH SarabunPSK" w:hint="cs"/>
+          <w:sz w:val="32"/>
+          <w:szCs w:val="32"/>
+          <w:cs/>
+        </w:rPr>
+        <w:t xml:space="preserve">กับ </w:t>
       </w:r>
       <w:r>
         <w:rPr>
@@ -3026,14 +3491,6 @@
           <w:szCs w:val="32"/>
         </w:rPr>
         <w:t>21</w:t>
-      </w:r>
-      <w:r>
-        <w:rPr>
-          <w:rFonts w:ascii="TH SarabunPSK" w:hAnsi="TH SarabunPSK" w:cs="TH SarabunPSK"/>
-          <w:sz w:val="32"/>
-          <w:szCs w:val="32"/>
-        </w:rPr>
-        <w:t xml:space="preserve"> )</w:t>
       </w:r>
     </w:p>
     <w:p>
@@ -3046,6 +3503,7 @@
           <w:szCs w:val="32"/>
         </w:rPr>
       </w:pPr>
+      <w:proofErr w:type="spellStart"/>
       <w:r>
         <w:rPr>
           <w:rFonts w:ascii="TH SarabunPSK" w:hAnsi="TH SarabunPSK" w:cs="TH SarabunPSK"/>
@@ -3054,8 +3512,9 @@
           <w:sz w:val="32"/>
           <w:szCs w:val="32"/>
         </w:rPr>
-        <w:t xml:space="preserve">Coolant_Flood </w:t>
-      </w:r>
+        <w:t>Coolant_</w:t>
+      </w:r>
+      <w:proofErr w:type="gramStart"/>
       <w:r>
         <w:rPr>
           <w:rFonts w:ascii="TH SarabunPSK" w:hAnsi="TH SarabunPSK" w:cs="TH SarabunPSK"/>
@@ -3063,10 +3522,10 @@
           <w:bCs/>
           <w:sz w:val="32"/>
           <w:szCs w:val="32"/>
-          <w:cs/>
-        </w:rPr>
-        <w:t xml:space="preserve"> (</w:t>
-      </w:r>
+        </w:rPr>
+        <w:t>Flood</w:t>
+      </w:r>
+      <w:proofErr w:type="spellEnd"/>
       <w:r>
         <w:rPr>
           <w:rFonts w:ascii="TH SarabunPSK" w:hAnsi="TH SarabunPSK" w:cs="TH SarabunPSK"/>
@@ -3075,7 +3534,7 @@
           <w:sz w:val="32"/>
           <w:szCs w:val="32"/>
         </w:rPr>
-        <w:t xml:space="preserve">JST XH2.54 </w:t>
+        <w:t xml:space="preserve"> </w:t>
       </w:r>
       <w:r>
         <w:rPr>
@@ -3086,8 +3545,9 @@
           <w:szCs w:val="32"/>
           <w:cs/>
         </w:rPr>
-        <w:t>ตัวผู้ 2</w:t>
-      </w:r>
+        <w:t xml:space="preserve"> (</w:t>
+      </w:r>
+      <w:proofErr w:type="gramEnd"/>
       <w:r>
         <w:rPr>
           <w:rFonts w:ascii="TH SarabunPSK" w:hAnsi="TH SarabunPSK" w:cs="TH SarabunPSK"/>
@@ -3096,7 +3556,7 @@
           <w:sz w:val="32"/>
           <w:szCs w:val="32"/>
         </w:rPr>
-        <w:t xml:space="preserve"> </w:t>
+        <w:t xml:space="preserve">JST XH2.54 </w:t>
       </w:r>
       <w:r>
         <w:rPr>
@@ -3107,6 +3567,27 @@
           <w:szCs w:val="32"/>
           <w:cs/>
         </w:rPr>
+        <w:t>ตัวผู้ 2</w:t>
+      </w:r>
+      <w:r>
+        <w:rPr>
+          <w:rFonts w:ascii="TH SarabunPSK" w:hAnsi="TH SarabunPSK" w:cs="TH SarabunPSK"/>
+          <w:b/>
+          <w:bCs/>
+          <w:sz w:val="32"/>
+          <w:szCs w:val="32"/>
+        </w:rPr>
+        <w:t xml:space="preserve"> </w:t>
+      </w:r>
+      <w:r>
+        <w:rPr>
+          <w:rFonts w:ascii="TH SarabunPSK" w:hAnsi="TH SarabunPSK" w:cs="TH SarabunPSK"/>
+          <w:b/>
+          <w:bCs/>
+          <w:sz w:val="32"/>
+          <w:szCs w:val="32"/>
+          <w:cs/>
+        </w:rPr>
         <w:t>ขา)</w:t>
       </w:r>
       <w:r>
@@ -3124,7 +3605,27 @@
           <w:szCs w:val="32"/>
           <w:cs/>
         </w:rPr>
-        <w:t>คอนเน็คเตอร์สำหรับเชื่อมต่อระบบหล่อเย็นด้วยน้ำหล่อเย็น</w:t>
+        <w:t>คอน</w:t>
+      </w:r>
+      <w:proofErr w:type="spellStart"/>
+      <w:r>
+        <w:rPr>
+          <w:rFonts w:ascii="TH SarabunPSK" w:hAnsi="TH SarabunPSK" w:cs="TH SarabunPSK"/>
+          <w:sz w:val="32"/>
+          <w:szCs w:val="32"/>
+          <w:cs/>
+        </w:rPr>
+        <w:t>เน็คเต</w:t>
+      </w:r>
+      <w:proofErr w:type="spellEnd"/>
+      <w:r>
+        <w:rPr>
+          <w:rFonts w:ascii="TH SarabunPSK" w:hAnsi="TH SarabunPSK" w:cs="TH SarabunPSK"/>
+          <w:sz w:val="32"/>
+          <w:szCs w:val="32"/>
+          <w:cs/>
+        </w:rPr>
+        <w:t>อร์สำหรับเชื่อมต่อระบบหล่อเย็นด้วยน้ำหล่อเย็น</w:t>
       </w:r>
       <w:r>
         <w:rPr>
@@ -3277,16 +3778,43 @@
           <w:sz w:val="32"/>
           <w:szCs w:val="32"/>
         </w:rPr>
-        <w:t xml:space="preserve"> (</w:t>
-      </w:r>
-      <w:r>
-        <w:rPr>
-          <w:rFonts w:ascii="TH SarabunPSK" w:hAnsi="TH SarabunPSK" w:cs="TH SarabunPSK" w:hint="cs"/>
-          <w:sz w:val="32"/>
-          <w:szCs w:val="32"/>
-          <w:cs/>
-        </w:rPr>
-        <w:t xml:space="preserve">ต่อกับ </w:t>
+        <w:t>,</w:t>
+      </w:r>
+      <w:r>
+        <w:rPr>
+          <w:rFonts w:ascii="TH SarabunPSK" w:hAnsi="TH SarabunPSK" w:cs="TH SarabunPSK" w:hint="cs"/>
+          <w:sz w:val="32"/>
+          <w:szCs w:val="32"/>
+          <w:cs/>
+        </w:rPr>
+        <w:t xml:space="preserve"> ขานี้</w:t>
+      </w:r>
+      <w:r>
+        <w:rPr>
+          <w:rFonts w:ascii="TH SarabunPSK" w:hAnsi="TH SarabunPSK" w:cs="TH SarabunPSK" w:hint="cs"/>
+          <w:sz w:val="32"/>
+          <w:szCs w:val="32"/>
+          <w:cs/>
+        </w:rPr>
+        <w:t>ต่อ</w:t>
+      </w:r>
+      <w:r>
+        <w:rPr>
+          <w:rFonts w:ascii="TH SarabunPSK" w:hAnsi="TH SarabunPSK" w:cs="TH SarabunPSK" w:hint="cs"/>
+          <w:sz w:val="32"/>
+          <w:szCs w:val="32"/>
+          <w:cs/>
+        </w:rPr>
+        <w:t>อยู่</w:t>
+      </w:r>
+      <w:r>
+        <w:rPr>
+          <w:rFonts w:ascii="TH SarabunPSK" w:hAnsi="TH SarabunPSK" w:cs="TH SarabunPSK" w:hint="cs"/>
+          <w:sz w:val="32"/>
+          <w:szCs w:val="32"/>
+          <w:cs/>
+        </w:rPr>
+        <w:t xml:space="preserve">กับ </w:t>
       </w:r>
       <w:r>
         <w:rPr>
@@ -3303,14 +3831,6 @@
           <w:szCs w:val="32"/>
         </w:rPr>
         <w:t>15</w:t>
-      </w:r>
-      <w:r>
-        <w:rPr>
-          <w:rFonts w:ascii="TH SarabunPSK" w:hAnsi="TH SarabunPSK" w:cs="TH SarabunPSK"/>
-          <w:sz w:val="32"/>
-          <w:szCs w:val="32"/>
-        </w:rPr>
-        <w:t xml:space="preserve"> )</w:t>
       </w:r>
       <w:r>
         <w:rPr>
@@ -3362,6 +3882,7 @@
         </w:rPr>
         <w:t xml:space="preserve"> นั้นจะมีผลทั้ง </w:t>
       </w:r>
+      <w:proofErr w:type="spellStart"/>
       <w:r>
         <w:rPr>
           <w:rFonts w:ascii="TH SarabunPSK" w:hAnsi="TH SarabunPSK" w:cs="TH SarabunPSK"/>
@@ -3369,18 +3890,29 @@
           <w:sz w:val="32"/>
           <w:szCs w:val="32"/>
         </w:rPr>
-        <w:t xml:space="preserve">Coolant_Mist </w:t>
-      </w:r>
+        <w:t>Coolant_Mist</w:t>
+      </w:r>
+      <w:proofErr w:type="spellEnd"/>
       <w:r>
         <w:rPr>
           <w:rFonts w:ascii="TH SarabunPSK" w:hAnsi="TH SarabunPSK" w:cs="TH SarabunPSK"/>
           <w:color w:val="FF0000"/>
           <w:sz w:val="32"/>
           <w:szCs w:val="32"/>
+        </w:rPr>
+        <w:t xml:space="preserve"> </w:t>
+      </w:r>
+      <w:r>
+        <w:rPr>
+          <w:rFonts w:ascii="TH SarabunPSK" w:hAnsi="TH SarabunPSK" w:cs="TH SarabunPSK"/>
+          <w:color w:val="FF0000"/>
+          <w:sz w:val="32"/>
+          <w:szCs w:val="32"/>
           <w:cs/>
         </w:rPr>
         <w:t xml:space="preserve">และ </w:t>
       </w:r>
+      <w:proofErr w:type="spellStart"/>
       <w:r>
         <w:rPr>
           <w:rFonts w:ascii="TH SarabunPSK" w:hAnsi="TH SarabunPSK" w:cs="TH SarabunPSK"/>
@@ -3390,6 +3922,7 @@
         </w:rPr>
         <w:t>Coolant_Flood</w:t>
       </w:r>
+      <w:proofErr w:type="spellEnd"/>
     </w:p>
     <w:p>
       <w:pPr>
@@ -3553,7 +4086,36 @@
           <w:szCs w:val="32"/>
           <w:cs/>
         </w:rPr>
-        <w:t>พอร์ตเชื่อมต่อสวิช สำหรับเป็นตัวเซ็นเซอร์ตำแหน่งเริ่มต้น</w:t>
+        <w:t>พอร์ตเชื่อมต่อ</w:t>
+      </w:r>
+      <w:proofErr w:type="spellStart"/>
+      <w:r>
+        <w:rPr>
+          <w:rFonts w:ascii="TH SarabunPSK" w:hAnsi="TH SarabunPSK" w:cs="TH SarabunPSK" w:hint="cs"/>
+          <w:sz w:val="32"/>
+          <w:szCs w:val="32"/>
+          <w:cs/>
+        </w:rPr>
+        <w:t>ลิมิต</w:t>
+      </w:r>
+      <w:r>
+        <w:rPr>
+          <w:rFonts w:ascii="TH SarabunPSK" w:hAnsi="TH SarabunPSK" w:cs="TH SarabunPSK"/>
+          <w:sz w:val="32"/>
+          <w:szCs w:val="32"/>
+          <w:cs/>
+        </w:rPr>
+        <w:t>ส</w:t>
+      </w:r>
+      <w:proofErr w:type="spellEnd"/>
+      <w:r>
+        <w:rPr>
+          <w:rFonts w:ascii="TH SarabunPSK" w:hAnsi="TH SarabunPSK" w:cs="TH SarabunPSK"/>
+          <w:sz w:val="32"/>
+          <w:szCs w:val="32"/>
+          <w:cs/>
+        </w:rPr>
+        <w:t>วิช สำหรับเป็นตัวเซ็นเซอร์ตำแหน่งเริ่มต้น</w:t>
       </w:r>
       <w:r>
         <w:rPr>
@@ -3648,7 +4210,80 @@
           <w:szCs w:val="32"/>
           <w:cs/>
         </w:rPr>
-        <w:t>ซึ่งต่อกับขาสัญญาณต่างๆ ดังนี้</w:t>
+        <w:t>ซึ่ง</w:t>
+      </w:r>
+      <w:r>
+        <w:rPr>
+          <w:rFonts w:ascii="TH SarabunPSK" w:hAnsi="TH SarabunPSK" w:cs="TH SarabunPSK" w:hint="cs"/>
+          <w:sz w:val="32"/>
+          <w:szCs w:val="32"/>
+          <w:cs/>
+        </w:rPr>
+        <w:t xml:space="preserve"> </w:t>
+      </w:r>
+      <w:r>
+        <w:rPr>
+          <w:rFonts w:ascii="TH SarabunPSK" w:hAnsi="TH SarabunPSK" w:cs="TH SarabunPSK"/>
+          <w:sz w:val="32"/>
+          <w:szCs w:val="32"/>
+        </w:rPr>
+        <w:t xml:space="preserve">limit </w:t>
+      </w:r>
+      <w:r>
+        <w:rPr>
+          <w:rFonts w:ascii="TH SarabunPSK" w:hAnsi="TH SarabunPSK" w:cs="TH SarabunPSK" w:hint="cs"/>
+          <w:sz w:val="32"/>
+          <w:szCs w:val="32"/>
+          <w:cs/>
+        </w:rPr>
+        <w:t xml:space="preserve">ทั้ง 3 </w:t>
+      </w:r>
+      <w:r>
+        <w:rPr>
+          <w:rFonts w:ascii="TH SarabunPSK" w:hAnsi="TH SarabunPSK" w:cs="TH SarabunPSK"/>
+          <w:sz w:val="32"/>
+          <w:szCs w:val="32"/>
+          <w:cs/>
+        </w:rPr>
+        <w:t>ต่อ</w:t>
+      </w:r>
+      <w:r>
+        <w:rPr>
+          <w:rFonts w:ascii="TH SarabunPSK" w:hAnsi="TH SarabunPSK" w:cs="TH SarabunPSK" w:hint="cs"/>
+          <w:sz w:val="32"/>
+          <w:szCs w:val="32"/>
+          <w:cs/>
+        </w:rPr>
+        <w:t>อยู่</w:t>
+      </w:r>
+      <w:r>
+        <w:rPr>
+          <w:rFonts w:ascii="TH SarabunPSK" w:hAnsi="TH SarabunPSK" w:cs="TH SarabunPSK"/>
+          <w:sz w:val="32"/>
+          <w:szCs w:val="32"/>
+          <w:cs/>
+        </w:rPr>
+        <w:t>กับขาสัญญาณ</w:t>
+      </w:r>
+      <w:proofErr w:type="spellStart"/>
+      <w:r>
+        <w:rPr>
+          <w:rFonts w:ascii="TH SarabunPSK" w:hAnsi="TH SarabunPSK" w:cs="TH SarabunPSK"/>
+          <w:sz w:val="32"/>
+          <w:szCs w:val="32"/>
+          <w:cs/>
+        </w:rPr>
+        <w:t>ต่างๆ</w:t>
+      </w:r>
+      <w:proofErr w:type="spellEnd"/>
+      <w:r>
+        <w:rPr>
+          <w:rFonts w:ascii="TH SarabunPSK" w:hAnsi="TH SarabunPSK" w:cs="TH SarabunPSK"/>
+          <w:sz w:val="32"/>
+          <w:szCs w:val="32"/>
+          <w:cs/>
+        </w:rPr>
+        <w:t xml:space="preserve"> ดังนี้</w:t>
       </w:r>
     </w:p>
     <w:p>
@@ -3676,7 +4311,25 @@
           <w:szCs w:val="32"/>
           <w:cs/>
         </w:rPr>
-        <w:t xml:space="preserve"> ต่อกับ </w:t>
+        <w:t xml:space="preserve"> ต่อ</w:t>
+      </w:r>
+      <w:r>
+        <w:rPr>
+          <w:rFonts w:ascii="TH SarabunPSK" w:hAnsi="TH SarabunPSK" w:cs="TH SarabunPSK" w:hint="cs"/>
+          <w:sz w:val="32"/>
+          <w:szCs w:val="32"/>
+          <w:cs/>
+        </w:rPr>
+        <w:t>อยู่</w:t>
+      </w:r>
+      <w:r>
+        <w:rPr>
+          <w:rFonts w:ascii="TH SarabunPSK" w:hAnsi="TH SarabunPSK" w:cs="TH SarabunPSK"/>
+          <w:sz w:val="32"/>
+          <w:szCs w:val="32"/>
+          <w:cs/>
+        </w:rPr>
+        <w:t xml:space="preserve">กับ </w:t>
       </w:r>
       <w:r>
         <w:rPr>
@@ -3710,7 +4363,25 @@
           <w:szCs w:val="32"/>
           <w:cs/>
         </w:rPr>
-        <w:t xml:space="preserve"> ต่อกับ </w:t>
+        <w:t xml:space="preserve"> ต่อ</w:t>
+      </w:r>
+      <w:r>
+        <w:rPr>
+          <w:rFonts w:ascii="TH SarabunPSK" w:hAnsi="TH SarabunPSK" w:cs="TH SarabunPSK" w:hint="cs"/>
+          <w:sz w:val="32"/>
+          <w:szCs w:val="32"/>
+          <w:cs/>
+        </w:rPr>
+        <w:t>อยู่</w:t>
+      </w:r>
+      <w:r>
+        <w:rPr>
+          <w:rFonts w:ascii="TH SarabunPSK" w:hAnsi="TH SarabunPSK" w:cs="TH SarabunPSK"/>
+          <w:sz w:val="32"/>
+          <w:szCs w:val="32"/>
+          <w:cs/>
+        </w:rPr>
+        <w:t xml:space="preserve">กับ </w:t>
       </w:r>
       <w:r>
         <w:rPr>
@@ -3744,7 +4415,25 @@
           <w:szCs w:val="32"/>
           <w:cs/>
         </w:rPr>
-        <w:t xml:space="preserve"> ต่อกับ </w:t>
+        <w:t xml:space="preserve"> ต่อ</w:t>
+      </w:r>
+      <w:r>
+        <w:rPr>
+          <w:rFonts w:ascii="TH SarabunPSK" w:hAnsi="TH SarabunPSK" w:cs="TH SarabunPSK" w:hint="cs"/>
+          <w:sz w:val="32"/>
+          <w:szCs w:val="32"/>
+          <w:cs/>
+        </w:rPr>
+        <w:t>อยู่</w:t>
+      </w:r>
+      <w:r>
+        <w:rPr>
+          <w:rFonts w:ascii="TH SarabunPSK" w:hAnsi="TH SarabunPSK" w:cs="TH SarabunPSK"/>
+          <w:sz w:val="32"/>
+          <w:szCs w:val="32"/>
+          <w:cs/>
+        </w:rPr>
+        <w:t xml:space="preserve">กับ </w:t>
       </w:r>
       <w:r>
         <w:rPr>
@@ -3807,6 +4496,23 @@
         </w:rPr>
         <w:t>ก็สามารถใช้งานเครื่องได้เหมือนปรกติ เพียงแต่คุณสมบัติบางอย่างจะไม่สามารถทำงานได้ ทั้งนี้ขึ้นอยู่กับการตั้งค่าการใช้งาน</w:t>
       </w:r>
+      <w:r>
+        <w:rPr>
+          <w:rFonts w:ascii="TH SarabunPSK" w:hAnsi="TH SarabunPSK" w:cs="TH SarabunPSK" w:hint="cs"/>
+          <w:sz w:val="32"/>
+          <w:szCs w:val="32"/>
+          <w:cs/>
+        </w:rPr>
+        <w:t xml:space="preserve"> </w:t>
+      </w:r>
+      <w:r>
+        <w:rPr>
+          <w:rFonts w:ascii="TH SarabunPSK" w:hAnsi="TH SarabunPSK" w:cs="TH SarabunPSK"/>
+          <w:sz w:val="32"/>
+          <w:szCs w:val="32"/>
+        </w:rPr>
+        <w:t>GRBL</w:t>
+      </w:r>
     </w:p>
     <w:p>
       <w:pPr>
@@ -3920,7 +4626,25 @@
           <w:szCs w:val="32"/>
           <w:cs/>
         </w:rPr>
-        <w:t xml:space="preserve">โพรบเชื่อมต่อกับ </w:t>
+        <w:t>โพรบเชื่อมต่อ</w:t>
+      </w:r>
+      <w:r>
+        <w:rPr>
+          <w:rFonts w:ascii="TH SarabunPSK" w:hAnsi="TH SarabunPSK" w:cs="TH SarabunPSK" w:hint="cs"/>
+          <w:sz w:val="32"/>
+          <w:szCs w:val="32"/>
+          <w:cs/>
+        </w:rPr>
+        <w:t>อยู่</w:t>
+      </w:r>
+      <w:r>
+        <w:rPr>
+          <w:rFonts w:ascii="TH SarabunPSK" w:hAnsi="TH SarabunPSK" w:cs="TH SarabunPSK"/>
+          <w:sz w:val="32"/>
+          <w:szCs w:val="32"/>
+          <w:cs/>
+        </w:rPr>
+        <w:t xml:space="preserve">กับ </w:t>
       </w:r>
       <w:r>
         <w:rPr>
@@ -4001,9 +4725,11 @@
                             <w:pPr>
                               <w:jc w:val="center"/>
                             </w:pPr>
+                            <w:proofErr w:type="spellStart"/>
                             <w:r>
                               <w:t>Hard_Reset</w:t>
                             </w:r>
+                            <w:proofErr w:type="spellEnd"/>
                           </w:p>
                         </w:txbxContent>
                       </wps:txbx>
@@ -4031,9 +4757,11 @@
                       <w:pPr>
                         <w:jc w:val="center"/>
                       </w:pPr>
+                      <w:proofErr w:type="spellStart"/>
                       <w:r>
                         <w:t>Hard_Reset</w:t>
                       </w:r>
+                      <w:proofErr w:type="spellEnd"/>
                     </w:p>
                   </w:txbxContent>
                 </v:textbox>
@@ -4104,9 +4832,11 @@
                             <w:pPr>
                               <w:jc w:val="center"/>
                             </w:pPr>
+                            <w:proofErr w:type="spellStart"/>
                             <w:r>
                               <w:t>Feed_Hold</w:t>
                             </w:r>
+                            <w:proofErr w:type="spellEnd"/>
                           </w:p>
                         </w:txbxContent>
                       </wps:txbx>
@@ -4134,9 +4864,11 @@
                       <w:pPr>
                         <w:jc w:val="center"/>
                       </w:pPr>
+                      <w:proofErr w:type="spellStart"/>
                       <w:r>
                         <w:t>Feed_Hold</w:t>
                       </w:r>
+                      <w:proofErr w:type="spellEnd"/>
                     </w:p>
                   </w:txbxContent>
                 </v:textbox>
@@ -4207,9 +4939,11 @@
                             <w:pPr>
                               <w:jc w:val="center"/>
                             </w:pPr>
+                            <w:proofErr w:type="spellStart"/>
                             <w:r>
                               <w:t>Cycle_Start</w:t>
                             </w:r>
+                            <w:proofErr w:type="spellEnd"/>
                           </w:p>
                         </w:txbxContent>
                       </wps:txbx>
@@ -4237,9 +4971,11 @@
                       <w:pPr>
                         <w:jc w:val="center"/>
                       </w:pPr>
+                      <w:proofErr w:type="spellStart"/>
                       <w:r>
                         <w:t>Cycle_Start</w:t>
                       </w:r>
+                      <w:proofErr w:type="spellEnd"/>
                     </w:p>
                   </w:txbxContent>
                 </v:textbox>
@@ -4310,9 +5046,11 @@
                             <w:pPr>
                               <w:jc w:val="center"/>
                             </w:pPr>
+                            <w:proofErr w:type="spellStart"/>
                             <w:r>
                               <w:t>Alarm_Reset</w:t>
                             </w:r>
+                            <w:proofErr w:type="spellEnd"/>
                           </w:p>
                         </w:txbxContent>
                       </wps:txbx>
@@ -4340,9 +5078,11 @@
                       <w:pPr>
                         <w:jc w:val="center"/>
                       </w:pPr>
+                      <w:proofErr w:type="spellStart"/>
                       <w:r>
                         <w:t>Alarm_Reset</w:t>
                       </w:r>
+                      <w:proofErr w:type="spellEnd"/>
                     </w:p>
                   </w:txbxContent>
                 </v:textbox>
@@ -4413,9 +5153,11 @@
                             <w:pPr>
                               <w:jc w:val="center"/>
                             </w:pPr>
+                            <w:proofErr w:type="spellStart"/>
                             <w:r>
                               <w:t>Safety_Door</w:t>
                             </w:r>
+                            <w:proofErr w:type="spellEnd"/>
                           </w:p>
                         </w:txbxContent>
                       </wps:txbx>
@@ -4446,9 +5188,11 @@
                       <w:pPr>
                         <w:jc w:val="center"/>
                       </w:pPr>
+                      <w:proofErr w:type="spellStart"/>
                       <w:r>
                         <w:t>Safety_Door</w:t>
                       </w:r>
+                      <w:proofErr w:type="spellEnd"/>
                     </w:p>
                   </w:txbxContent>
                 </v:textbox>
@@ -4458,6 +5202,7 @@
           </mc:Fallback>
         </mc:AlternateContent>
       </w:r>
+      <w:proofErr w:type="spellStart"/>
       <w:r>
         <w:rPr>
           <w:rFonts w:ascii="TH SarabunPSK" w:hAnsi="TH SarabunPSK" w:cs="TH SarabunPSK"/>
@@ -4466,8 +5211,9 @@
           <w:sz w:val="32"/>
           <w:szCs w:val="32"/>
         </w:rPr>
-        <w:t xml:space="preserve">Constrols (2.54 Pin Header Male 2x5 </w:t>
-      </w:r>
+        <w:t>Constrols</w:t>
+      </w:r>
+      <w:proofErr w:type="spellEnd"/>
       <w:r>
         <w:rPr>
           <w:rFonts w:ascii="TH SarabunPSK" w:hAnsi="TH SarabunPSK" w:cs="TH SarabunPSK"/>
@@ -4475,19 +5221,19 @@
           <w:bCs/>
           <w:sz w:val="32"/>
           <w:szCs w:val="32"/>
-          <w:cs/>
-        </w:rPr>
-        <w:t>ขา</w:t>
-      </w:r>
-      <w:r>
-        <w:rPr>
-          <w:rFonts w:ascii="TH SarabunPSK" w:hAnsi="TH SarabunPSK" w:cs="TH SarabunPSK"/>
+        </w:rPr>
+        <w:t xml:space="preserve"> (2.54 Pin Header </w:t>
+      </w:r>
+      <w:r>
+        <w:rPr>
+          <w:rFonts w:ascii="TH SarabunPSK" w:hAnsi="TH SarabunPSK" w:cs="TH SarabunPSK" w:hint="cs"/>
           <w:b/>
           <w:bCs/>
           <w:sz w:val="32"/>
           <w:szCs w:val="32"/>
-        </w:rPr>
-        <w:t>)</w:t>
+          <w:cs/>
+        </w:rPr>
+        <w:t>ตัวผู้</w:t>
       </w:r>
       <w:r>
         <w:rPr>
@@ -4496,6 +5242,37 @@
           <w:bCs/>
           <w:sz w:val="32"/>
           <w:szCs w:val="32"/>
+        </w:rPr>
+        <w:t xml:space="preserve"> 2x5 </w:t>
+      </w:r>
+      <w:r>
+        <w:rPr>
+          <w:rFonts w:ascii="TH SarabunPSK" w:hAnsi="TH SarabunPSK" w:cs="TH SarabunPSK"/>
+          <w:b/>
+          <w:bCs/>
+          <w:sz w:val="32"/>
+          <w:szCs w:val="32"/>
+          <w:cs/>
+        </w:rPr>
+        <w:t>ขา</w:t>
+      </w:r>
+      <w:r>
+        <w:rPr>
+          <w:rFonts w:ascii="TH SarabunPSK" w:hAnsi="TH SarabunPSK" w:cs="TH SarabunPSK"/>
+          <w:b/>
+          <w:bCs/>
+          <w:sz w:val="32"/>
+          <w:szCs w:val="32"/>
+        </w:rPr>
+        <w:t>)</w:t>
+      </w:r>
+      <w:r>
+        <w:rPr>
+          <w:rFonts w:ascii="TH SarabunPSK" w:hAnsi="TH SarabunPSK" w:cs="TH SarabunPSK"/>
+          <w:b/>
+          <w:bCs/>
+          <w:sz w:val="32"/>
+          <w:szCs w:val="32"/>
           <w:cs/>
         </w:rPr>
         <w:t xml:space="preserve"> </w:t>
@@ -4507,8 +5284,19 @@
           <w:szCs w:val="32"/>
           <w:cs/>
         </w:rPr>
-        <w:t>ช่องสำหรับเชื่อมต่อกับปุ่มควบคุมต่างๆ</w:t>
-      </w:r>
+        <w:t>ช่องสำหรับเชื่อมต่อกับปุ่มควบคุม</w:t>
+      </w:r>
+      <w:proofErr w:type="spellStart"/>
+      <w:r>
+        <w:rPr>
+          <w:rFonts w:ascii="TH SarabunPSK" w:hAnsi="TH SarabunPSK" w:cs="TH SarabunPSK"/>
+          <w:sz w:val="32"/>
+          <w:szCs w:val="32"/>
+          <w:cs/>
+        </w:rPr>
+        <w:t>ต่างๆ</w:t>
+      </w:r>
+      <w:proofErr w:type="spellEnd"/>
     </w:p>
     <w:p>
       <w:pPr>
@@ -4816,11 +5604,12 @@
         <w:spacing w:after="0" w:line="240" w:lineRule="auto"/>
         <w:ind w:left="720"/>
         <w:rPr>
-          <w:rFonts w:ascii="TH SarabunPSK" w:hAnsi="TH SarabunPSK" w:cs="TH SarabunPSK" w:hint="cs"/>
+          <w:rFonts w:ascii="TH SarabunPSK" w:hAnsi="TH SarabunPSK" w:cs="TH SarabunPSK"/>
           <w:sz w:val="32"/>
           <w:szCs w:val="32"/>
         </w:rPr>
       </w:pPr>
+      <w:proofErr w:type="spellStart"/>
       <w:r>
         <w:rPr>
           <w:rFonts w:ascii="TH SarabunPSK" w:hAnsi="TH SarabunPSK" w:cs="TH SarabunPSK"/>
@@ -4851,6 +5640,7 @@
         </w:rPr>
         <w:t>ty_door</w:t>
       </w:r>
+      <w:proofErr w:type="spellEnd"/>
       <w:r>
         <w:rPr>
           <w:rFonts w:ascii="TH SarabunPSK" w:hAnsi="TH SarabunPSK" w:cs="TH SarabunPSK"/>
@@ -4909,6 +5699,7 @@
         </w:rPr>
         <w:br/>
       </w:r>
+      <w:proofErr w:type="spellStart"/>
       <w:r>
         <w:rPr>
           <w:rFonts w:ascii="TH SarabunPSK" w:hAnsi="TH SarabunPSK" w:cs="TH SarabunPSK"/>
@@ -4919,6 +5710,7 @@
         </w:rPr>
         <w:t>Alarm_Reset</w:t>
       </w:r>
+      <w:proofErr w:type="spellEnd"/>
       <w:r>
         <w:rPr>
           <w:rFonts w:ascii="TH SarabunPSK" w:hAnsi="TH SarabunPSK" w:cs="TH SarabunPSK"/>
@@ -4977,6 +5769,7 @@
         </w:rPr>
         <w:br/>
       </w:r>
+      <w:proofErr w:type="spellStart"/>
       <w:r>
         <w:rPr>
           <w:rFonts w:ascii="TH SarabunPSK" w:hAnsi="TH SarabunPSK" w:cs="TH SarabunPSK"/>
@@ -4987,6 +5780,7 @@
         </w:rPr>
         <w:t>Cycle_Start</w:t>
       </w:r>
+      <w:proofErr w:type="spellEnd"/>
       <w:r>
         <w:rPr>
           <w:rFonts w:ascii="TH SarabunPSK" w:hAnsi="TH SarabunPSK" w:cs="TH SarabunPSK"/>
@@ -5045,6 +5839,7 @@
         </w:rPr>
         <w:br/>
       </w:r>
+      <w:proofErr w:type="spellStart"/>
       <w:r>
         <w:rPr>
           <w:rFonts w:ascii="TH SarabunPSK" w:hAnsi="TH SarabunPSK" w:cs="TH SarabunPSK"/>
@@ -5055,6 +5850,7 @@
         </w:rPr>
         <w:t>Feed_Hold</w:t>
       </w:r>
+      <w:proofErr w:type="spellEnd"/>
       <w:r>
         <w:rPr>
           <w:rFonts w:ascii="TH SarabunPSK" w:hAnsi="TH SarabunPSK" w:cs="TH SarabunPSK"/>
@@ -5113,6 +5909,7 @@
         </w:rPr>
         <w:br/>
       </w:r>
+      <w:proofErr w:type="spellStart"/>
       <w:r>
         <w:rPr>
           <w:rFonts w:ascii="TH SarabunPSK" w:hAnsi="TH SarabunPSK" w:cs="TH SarabunPSK"/>
@@ -5123,6 +5920,7 @@
         </w:rPr>
         <w:t>Hard_Reset</w:t>
       </w:r>
+      <w:proofErr w:type="spellEnd"/>
       <w:r>
         <w:rPr>
           <w:rFonts w:ascii="TH SarabunPSK" w:hAnsi="TH SarabunPSK" w:cs="TH SarabunPSK"/>
@@ -5387,41 +6185,127 @@
           <w:sz w:val="32"/>
           <w:szCs w:val="32"/>
         </w:rPr>
-        <w:t xml:space="preserve">mini cnc </w:t>
-      </w:r>
-      <w:r>
-        <w:rPr>
-          <w:rFonts w:ascii="TH SarabunPSK" w:hAnsi="TH SarabunPSK" w:cs="TH SarabunPSK"/>
-          <w:sz w:val="32"/>
-          <w:szCs w:val="32"/>
-          <w:cs/>
-        </w:rPr>
-        <w:t xml:space="preserve">แบบเดิมคือบอร์ดเวอร์ชันนี้สามารถรองรับการรันไฟล์ผ่าน </w:t>
-      </w:r>
-      <w:r>
-        <w:rPr>
-          <w:rFonts w:ascii="TH SarabunPSK" w:hAnsi="TH SarabunPSK" w:cs="TH SarabunPSK"/>
-          <w:sz w:val="32"/>
-          <w:szCs w:val="32"/>
-        </w:rPr>
-        <w:t xml:space="preserve">micro sd card </w:t>
-      </w:r>
-      <w:r>
-        <w:rPr>
-          <w:rFonts w:ascii="TH SarabunPSK" w:hAnsi="TH SarabunPSK" w:cs="TH SarabunPSK"/>
-          <w:sz w:val="32"/>
-          <w:szCs w:val="32"/>
-          <w:cs/>
-        </w:rPr>
-        <w:t xml:space="preserve">และสามารถสั่งงานเครื่องผ่านอินเทอร์เฟสอื่นๆนอกจากสาย </w:t>
-      </w:r>
-      <w:r>
-        <w:rPr>
-          <w:rFonts w:ascii="TH SarabunPSK" w:hAnsi="TH SarabunPSK" w:cs="TH SarabunPSK"/>
-          <w:sz w:val="32"/>
-          <w:szCs w:val="32"/>
-        </w:rPr>
-        <w:t xml:space="preserve">usb </w:t>
+        <w:t xml:space="preserve">mini </w:t>
+      </w:r>
+      <w:proofErr w:type="spellStart"/>
+      <w:r>
+        <w:rPr>
+          <w:rFonts w:ascii="TH SarabunPSK" w:hAnsi="TH SarabunPSK" w:cs="TH SarabunPSK"/>
+          <w:sz w:val="32"/>
+          <w:szCs w:val="32"/>
+        </w:rPr>
+        <w:t>cnc</w:t>
+      </w:r>
+      <w:proofErr w:type="spellEnd"/>
+      <w:r>
+        <w:rPr>
+          <w:rFonts w:ascii="TH SarabunPSK" w:hAnsi="TH SarabunPSK" w:cs="TH SarabunPSK"/>
+          <w:sz w:val="32"/>
+          <w:szCs w:val="32"/>
+        </w:rPr>
+        <w:t xml:space="preserve"> </w:t>
+      </w:r>
+      <w:r>
+        <w:rPr>
+          <w:rFonts w:ascii="TH SarabunPSK" w:hAnsi="TH SarabunPSK" w:cs="TH SarabunPSK"/>
+          <w:sz w:val="32"/>
+          <w:szCs w:val="32"/>
+          <w:cs/>
+        </w:rPr>
+        <w:t>แบบเดิมคือบอร์ด</w:t>
+      </w:r>
+      <w:proofErr w:type="spellStart"/>
+      <w:r>
+        <w:rPr>
+          <w:rFonts w:ascii="TH SarabunPSK" w:hAnsi="TH SarabunPSK" w:cs="TH SarabunPSK"/>
+          <w:sz w:val="32"/>
+          <w:szCs w:val="32"/>
+          <w:cs/>
+        </w:rPr>
+        <w:t>เวอร์ชัน</w:t>
+      </w:r>
+      <w:proofErr w:type="spellEnd"/>
+      <w:r>
+        <w:rPr>
+          <w:rFonts w:ascii="TH SarabunPSK" w:hAnsi="TH SarabunPSK" w:cs="TH SarabunPSK"/>
+          <w:sz w:val="32"/>
+          <w:szCs w:val="32"/>
+          <w:cs/>
+        </w:rPr>
+        <w:t xml:space="preserve">นี้สามารถรองรับการรันไฟล์ผ่าน </w:t>
+      </w:r>
+      <w:r>
+        <w:rPr>
+          <w:rFonts w:ascii="TH SarabunPSK" w:hAnsi="TH SarabunPSK" w:cs="TH SarabunPSK"/>
+          <w:sz w:val="32"/>
+          <w:szCs w:val="32"/>
+        </w:rPr>
+        <w:t xml:space="preserve">micro </w:t>
+      </w:r>
+      <w:proofErr w:type="spellStart"/>
+      <w:r>
+        <w:rPr>
+          <w:rFonts w:ascii="TH SarabunPSK" w:hAnsi="TH SarabunPSK" w:cs="TH SarabunPSK"/>
+          <w:sz w:val="32"/>
+          <w:szCs w:val="32"/>
+        </w:rPr>
+        <w:t>sd</w:t>
+      </w:r>
+      <w:proofErr w:type="spellEnd"/>
+      <w:r>
+        <w:rPr>
+          <w:rFonts w:ascii="TH SarabunPSK" w:hAnsi="TH SarabunPSK" w:cs="TH SarabunPSK"/>
+          <w:sz w:val="32"/>
+          <w:szCs w:val="32"/>
+        </w:rPr>
+        <w:t xml:space="preserve"> card </w:t>
+      </w:r>
+      <w:r>
+        <w:rPr>
+          <w:rFonts w:ascii="TH SarabunPSK" w:hAnsi="TH SarabunPSK" w:cs="TH SarabunPSK"/>
+          <w:sz w:val="32"/>
+          <w:szCs w:val="32"/>
+          <w:cs/>
+        </w:rPr>
+        <w:t>และสามารถสั่งงานเครื่องผ่านอินเทอร์</w:t>
+      </w:r>
+      <w:proofErr w:type="spellStart"/>
+      <w:r>
+        <w:rPr>
+          <w:rFonts w:ascii="TH SarabunPSK" w:hAnsi="TH SarabunPSK" w:cs="TH SarabunPSK"/>
+          <w:sz w:val="32"/>
+          <w:szCs w:val="32"/>
+          <w:cs/>
+        </w:rPr>
+        <w:t>เฟสอื่นๆ</w:t>
+      </w:r>
+      <w:proofErr w:type="spellEnd"/>
+      <w:r>
+        <w:rPr>
+          <w:rFonts w:ascii="TH SarabunPSK" w:hAnsi="TH SarabunPSK" w:cs="TH SarabunPSK"/>
+          <w:sz w:val="32"/>
+          <w:szCs w:val="32"/>
+          <w:cs/>
+        </w:rPr>
+        <w:t xml:space="preserve">นอกจากสาย </w:t>
+      </w:r>
+      <w:proofErr w:type="spellStart"/>
+      <w:r>
+        <w:rPr>
+          <w:rFonts w:ascii="TH SarabunPSK" w:hAnsi="TH SarabunPSK" w:cs="TH SarabunPSK"/>
+          <w:sz w:val="32"/>
+          <w:szCs w:val="32"/>
+        </w:rPr>
+        <w:t>usb</w:t>
+      </w:r>
+      <w:proofErr w:type="spellEnd"/>
+      <w:r>
+        <w:rPr>
+          <w:rFonts w:ascii="TH SarabunPSK" w:hAnsi="TH SarabunPSK" w:cs="TH SarabunPSK"/>
+          <w:sz w:val="32"/>
+          <w:szCs w:val="32"/>
+        </w:rPr>
+        <w:t xml:space="preserve"> </w:t>
       </w:r>
       <w:r>
         <w:rPr>
@@ -5438,7 +6322,25 @@
           <w:sz w:val="32"/>
           <w:szCs w:val="32"/>
         </w:rPr>
-        <w:t xml:space="preserve"> BlueTooth </w:t>
+        <w:t xml:space="preserve"> </w:t>
+      </w:r>
+      <w:proofErr w:type="spellStart"/>
+      <w:r>
+        <w:rPr>
+          <w:rFonts w:ascii="TH SarabunPSK" w:hAnsi="TH SarabunPSK" w:cs="TH SarabunPSK"/>
+          <w:sz w:val="32"/>
+          <w:szCs w:val="32"/>
+        </w:rPr>
+        <w:t>BlueTooth</w:t>
+      </w:r>
+      <w:proofErr w:type="spellEnd"/>
+      <w:r>
+        <w:rPr>
+          <w:rFonts w:ascii="TH SarabunPSK" w:hAnsi="TH SarabunPSK" w:cs="TH SarabunPSK"/>
+          <w:sz w:val="32"/>
+          <w:szCs w:val="32"/>
+        </w:rPr>
+        <w:t xml:space="preserve"> </w:t>
       </w:r>
       <w:r>
         <w:rPr>
@@ -5449,6 +6351,7 @@
         </w:rPr>
         <w:t xml:space="preserve">และ </w:t>
       </w:r>
+      <w:proofErr w:type="spellStart"/>
       <w:r>
         <w:rPr>
           <w:rFonts w:ascii="TH SarabunPSK" w:hAnsi="TH SarabunPSK" w:cs="TH SarabunPSK"/>
@@ -5457,14 +6360,35 @@
         </w:rPr>
         <w:t>WiFi</w:t>
       </w:r>
-      <w:r>
-        <w:rPr>
-          <w:rFonts w:ascii="TH SarabunPSK" w:hAnsi="TH SarabunPSK" w:cs="TH SarabunPSK"/>
-          <w:sz w:val="32"/>
-          <w:szCs w:val="32"/>
-          <w:cs/>
-        </w:rPr>
-        <w:t xml:space="preserve"> ซึ่งตัวเฟิร์มแวร์ที่ใช้หากเป็น </w:t>
+      <w:proofErr w:type="spellEnd"/>
+      <w:r>
+        <w:rPr>
+          <w:rFonts w:ascii="TH SarabunPSK" w:hAnsi="TH SarabunPSK" w:cs="TH SarabunPSK"/>
+          <w:sz w:val="32"/>
+          <w:szCs w:val="32"/>
+          <w:cs/>
+        </w:rPr>
+        <w:t xml:space="preserve"> ซึ่งตัวเฟิร์ม</w:t>
+      </w:r>
+      <w:proofErr w:type="spellStart"/>
+      <w:r>
+        <w:rPr>
+          <w:rFonts w:ascii="TH SarabunPSK" w:hAnsi="TH SarabunPSK" w:cs="TH SarabunPSK"/>
+          <w:sz w:val="32"/>
+          <w:szCs w:val="32"/>
+          <w:cs/>
+        </w:rPr>
+        <w:t>แวร์</w:t>
+      </w:r>
+      <w:proofErr w:type="spellEnd"/>
+      <w:r>
+        <w:rPr>
+          <w:rFonts w:ascii="TH SarabunPSK" w:hAnsi="TH SarabunPSK" w:cs="TH SarabunPSK"/>
+          <w:sz w:val="32"/>
+          <w:szCs w:val="32"/>
+          <w:cs/>
+        </w:rPr>
+        <w:t xml:space="preserve">ที่ใช้เป็น </w:t>
       </w:r>
       <w:r>
         <w:rPr>
@@ -5560,7 +6484,7 @@
       <w:pPr>
         <w:spacing w:after="0" w:line="240" w:lineRule="auto"/>
         <w:rPr>
-          <w:rFonts w:ascii="TH SarabunPSK" w:hAnsi="TH SarabunPSK" w:cs="TH SarabunPSK" w:hint="cs"/>
+          <w:rFonts w:ascii="TH SarabunPSK" w:hAnsi="TH SarabunPSK" w:cs="TH SarabunPSK"/>
           <w:sz w:val="32"/>
           <w:szCs w:val="32"/>
           <w:cs/>
@@ -5586,15 +6510,37 @@
           <w:sz w:val="32"/>
           <w:szCs w:val="32"/>
         </w:rPr>
-        <w:t>ESP32_CNC Shield V5 (ufc)</w:t>
-      </w:r>
-      <w:r>
-        <w:rPr>
-          <w:rFonts w:ascii="TH SarabunPSK" w:hAnsi="TH SarabunPSK" w:cs="TH SarabunPSK" w:hint="cs"/>
+        <w:t>ESP32_CNC Shield V5 (</w:t>
+      </w:r>
+      <w:proofErr w:type="spellStart"/>
+      <w:r>
+        <w:rPr>
+          <w:rFonts w:ascii="TH SarabunPSK" w:hAnsi="TH SarabunPSK" w:cs="TH SarabunPSK"/>
           <w:b/>
           <w:bCs/>
           <w:sz w:val="32"/>
           <w:szCs w:val="32"/>
+        </w:rPr>
+        <w:t>ufc</w:t>
+      </w:r>
+      <w:proofErr w:type="spellEnd"/>
+      <w:r>
+        <w:rPr>
+          <w:rFonts w:ascii="TH SarabunPSK" w:hAnsi="TH SarabunPSK" w:cs="TH SarabunPSK"/>
+          <w:b/>
+          <w:bCs/>
+          <w:sz w:val="32"/>
+          <w:szCs w:val="32"/>
+        </w:rPr>
+        <w:t>)</w:t>
+      </w:r>
+      <w:r>
+        <w:rPr>
+          <w:rFonts w:ascii="TH SarabunPSK" w:hAnsi="TH SarabunPSK" w:cs="TH SarabunPSK" w:hint="cs"/>
+          <w:b/>
+          <w:bCs/>
+          <w:sz w:val="32"/>
+          <w:szCs w:val="32"/>
           <w:cs/>
         </w:rPr>
         <w:t xml:space="preserve"> </w:t>
@@ -5606,7 +6552,27 @@
           <w:szCs w:val="32"/>
           <w:cs/>
         </w:rPr>
-        <w:t>ต้องเตรียมอุปกรณ์ต่างๆ ดังนี้</w:t>
+        <w:t>ต้องเตรียมอุปกรณ์</w:t>
+      </w:r>
+      <w:proofErr w:type="spellStart"/>
+      <w:r>
+        <w:rPr>
+          <w:rFonts w:ascii="TH SarabunPSK" w:hAnsi="TH SarabunPSK" w:cs="TH SarabunPSK" w:hint="cs"/>
+          <w:sz w:val="32"/>
+          <w:szCs w:val="32"/>
+          <w:cs/>
+        </w:rPr>
+        <w:t>ต่างๆ</w:t>
+      </w:r>
+      <w:proofErr w:type="spellEnd"/>
+      <w:r>
+        <w:rPr>
+          <w:rFonts w:ascii="TH SarabunPSK" w:hAnsi="TH SarabunPSK" w:cs="TH SarabunPSK" w:hint="cs"/>
+          <w:sz w:val="32"/>
+          <w:szCs w:val="32"/>
+          <w:cs/>
+        </w:rPr>
+        <w:t xml:space="preserve"> ดังนี้</w:t>
       </w:r>
     </w:p>
     <w:p>
@@ -5696,15 +6662,49 @@
           <w:szCs w:val="32"/>
           <w:cs/>
         </w:rPr>
-        <w:t xml:space="preserve">-โมดุล </w:t>
-      </w:r>
-      <w:r>
-        <w:rPr>
-          <w:rFonts w:ascii="TH SarabunPSK" w:hAnsi="TH SarabunPSK" w:cs="TH SarabunPSK"/>
-          <w:sz w:val="32"/>
-          <w:szCs w:val="32"/>
-        </w:rPr>
-        <w:t xml:space="preserve">DRV8825 </w:t>
+        <w:t>-</w:t>
+      </w:r>
+      <w:proofErr w:type="spellStart"/>
+      <w:r>
+        <w:rPr>
+          <w:rFonts w:ascii="TH SarabunPSK" w:hAnsi="TH SarabunPSK" w:cs="TH SarabunPSK" w:hint="cs"/>
+          <w:b/>
+          <w:bCs/>
+          <w:sz w:val="32"/>
+          <w:szCs w:val="32"/>
+          <w:cs/>
+        </w:rPr>
+        <w:t>โมดุล</w:t>
+      </w:r>
+      <w:proofErr w:type="spellEnd"/>
+      <w:r>
+        <w:rPr>
+          <w:rFonts w:ascii="TH SarabunPSK" w:hAnsi="TH SarabunPSK" w:cs="TH SarabunPSK" w:hint="cs"/>
+          <w:b/>
+          <w:bCs/>
+          <w:sz w:val="32"/>
+          <w:szCs w:val="32"/>
+          <w:cs/>
+        </w:rPr>
+        <w:t xml:space="preserve"> </w:t>
+      </w:r>
+      <w:r>
+        <w:rPr>
+          <w:rFonts w:ascii="TH SarabunPSK" w:hAnsi="TH SarabunPSK" w:cs="TH SarabunPSK"/>
+          <w:b/>
+          <w:bCs/>
+          <w:sz w:val="32"/>
+          <w:szCs w:val="32"/>
+        </w:rPr>
+        <w:t>DRV8825</w:t>
+      </w:r>
+      <w:r>
+        <w:rPr>
+          <w:rFonts w:ascii="TH SarabunPSK" w:hAnsi="TH SarabunPSK" w:cs="TH SarabunPSK"/>
+          <w:sz w:val="32"/>
+          <w:szCs w:val="32"/>
+        </w:rPr>
+        <w:t xml:space="preserve"> </w:t>
       </w:r>
       <w:r>
         <w:rPr>
@@ -5718,10 +6718,20 @@
       <w:r>
         <w:rPr>
           <w:rFonts w:ascii="TH SarabunPSK" w:hAnsi="TH SarabunPSK" w:cs="TH SarabunPSK"/>
-          <w:sz w:val="32"/>
-          <w:szCs w:val="32"/>
-        </w:rPr>
-        <w:t xml:space="preserve">A4988 </w:t>
+          <w:b/>
+          <w:bCs/>
+          <w:sz w:val="32"/>
+          <w:szCs w:val="32"/>
+        </w:rPr>
+        <w:t>A4988</w:t>
+      </w:r>
+      <w:r>
+        <w:rPr>
+          <w:rFonts w:ascii="TH SarabunPSK" w:hAnsi="TH SarabunPSK" w:cs="TH SarabunPSK"/>
+          <w:sz w:val="32"/>
+          <w:szCs w:val="32"/>
+        </w:rPr>
+        <w:t xml:space="preserve"> </w:t>
       </w:r>
       <w:r>
         <w:rPr>
@@ -5731,55 +6741,12 @@
           <w:cs/>
         </w:rPr>
         <w:t>จำนวน 3 ตัว</w:t>
-      </w:r>
-      <w:r>
-        <w:rPr>
-          <w:rFonts w:ascii="TH SarabunPSK" w:hAnsi="TH SarabunPSK" w:cs="TH SarabunPSK"/>
-          <w:sz w:val="32"/>
-          <w:szCs w:val="32"/>
-          <w:cs/>
-        </w:rPr>
-        <w:br/>
-      </w:r>
-      <w:r>
-        <w:rPr>
-          <w:rFonts w:ascii="TH SarabunPSK" w:hAnsi="TH SarabunPSK" w:cs="TH SarabunPSK"/>
-          <w:sz w:val="32"/>
-          <w:szCs w:val="32"/>
-          <w:cs/>
-        </w:rPr>
-        <w:tab/>
-      </w:r>
-      <w:r>
-        <w:rPr>
-          <w:rFonts w:ascii="TH SarabunPSK" w:hAnsi="TH SarabunPSK" w:cs="TH SarabunPSK" w:hint="cs"/>
-          <w:sz w:val="32"/>
-          <w:szCs w:val="32"/>
-          <w:cs/>
-        </w:rPr>
-        <w:t>-</w:t>
-      </w:r>
-      <w:r>
-        <w:rPr>
-          <w:rFonts w:ascii="TH SarabunPSK" w:hAnsi="TH SarabunPSK" w:cs="TH SarabunPSK"/>
-          <w:sz w:val="32"/>
-          <w:szCs w:val="32"/>
-        </w:rPr>
-        <w:t xml:space="preserve">Micro SD Card </w:t>
-      </w:r>
-      <w:r>
-        <w:rPr>
-          <w:rFonts w:ascii="TH SarabunPSK" w:hAnsi="TH SarabunPSK" w:cs="TH SarabunPSK" w:hint="cs"/>
-          <w:sz w:val="32"/>
-          <w:szCs w:val="32"/>
-          <w:cs/>
-        </w:rPr>
-        <w:t>1 ตัว</w:t>
       </w:r>
     </w:p>
     <w:p>
       <w:pPr>
         <w:spacing w:after="0" w:line="240" w:lineRule="auto"/>
+        <w:ind w:firstLine="720"/>
         <w:rPr>
           <w:rFonts w:ascii="TH SarabunPSK" w:hAnsi="TH SarabunPSK" w:cs="TH SarabunPSK"/>
           <w:sz w:val="32"/>
@@ -5788,6 +6755,62 @@
       </w:pPr>
       <w:r>
         <w:rPr>
+          <w:rFonts w:ascii="TH SarabunPSK" w:hAnsi="TH SarabunPSK" w:cs="TH SarabunPSK" w:hint="cs"/>
+          <w:sz w:val="32"/>
+          <w:szCs w:val="32"/>
+          <w:cs/>
+        </w:rPr>
+        <w:t>-</w:t>
+      </w:r>
+      <w:r>
+        <w:rPr>
+          <w:rFonts w:ascii="TH SarabunPSK" w:hAnsi="TH SarabunPSK" w:cs="TH SarabunPSK" w:hint="cs"/>
+          <w:b/>
+          <w:bCs/>
+          <w:sz w:val="32"/>
+          <w:szCs w:val="32"/>
+          <w:cs/>
+        </w:rPr>
+        <w:t>วงจรขับมอเตอร์</w:t>
+      </w:r>
+      <w:r>
+        <w:rPr>
+          <w:rFonts w:ascii="TH SarabunPSK" w:hAnsi="TH SarabunPSK" w:cs="TH SarabunPSK"/>
+          <w:b/>
+          <w:bCs/>
+          <w:sz w:val="32"/>
+          <w:szCs w:val="32"/>
+        </w:rPr>
+        <w:t xml:space="preserve"> Spindle</w:t>
+      </w:r>
+      <w:r>
+        <w:rPr>
+          <w:rFonts w:ascii="TH SarabunPSK" w:hAnsi="TH SarabunPSK" w:cs="TH SarabunPSK"/>
+          <w:sz w:val="32"/>
+          <w:szCs w:val="32"/>
+        </w:rPr>
+        <w:t xml:space="preserve"> </w:t>
+      </w:r>
+      <w:r>
+        <w:rPr>
+          <w:rFonts w:ascii="TH SarabunPSK" w:hAnsi="TH SarabunPSK" w:cs="TH SarabunPSK" w:hint="cs"/>
+          <w:sz w:val="32"/>
+          <w:szCs w:val="32"/>
+          <w:cs/>
+        </w:rPr>
+        <w:t>ปกติแล้วจะเป็นวงจรขับมอเตอร์กระแสตรง ซึ่งหาซื้อได้ทั่วไปอยู่แล้ว</w:t>
+      </w:r>
+      <w:r>
+        <w:rPr>
+          <w:rFonts w:ascii="TH SarabunPSK" w:hAnsi="TH SarabunPSK" w:cs="TH SarabunPSK"/>
+          <w:sz w:val="32"/>
+          <w:szCs w:val="32"/>
+          <w:cs/>
+        </w:rPr>
+        <w:br/>
+      </w:r>
+      <w:r>
+        <w:rPr>
           <w:rFonts w:ascii="TH SarabunPSK" w:hAnsi="TH SarabunPSK" w:cs="TH SarabunPSK"/>
           <w:sz w:val="32"/>
           <w:szCs w:val="32"/>
@@ -5802,41 +6825,34 @@
           <w:szCs w:val="32"/>
           <w:cs/>
         </w:rPr>
-        <w:t>-สายสัญญาณต่างๆ พร้อมหัวต่อ</w:t>
-      </w:r>
-      <w:r>
-        <w:rPr>
-          <w:rFonts w:ascii="TH SarabunPSK" w:hAnsi="TH SarabunPSK" w:cs="TH SarabunPSK"/>
-          <w:sz w:val="32"/>
-          <w:szCs w:val="32"/>
-        </w:rPr>
-        <w:t xml:space="preserve"> JST XH2.54</w:t>
-      </w:r>
-      <w:r>
-        <w:rPr>
-          <w:rFonts w:ascii="TH SarabunPSK" w:hAnsi="TH SarabunPSK" w:cs="TH SarabunPSK" w:hint="cs"/>
-          <w:sz w:val="32"/>
-          <w:szCs w:val="32"/>
-          <w:cs/>
-        </w:rPr>
-        <w:t xml:space="preserve"> ตัวเมีย 4 ตัวสำหรับต่อ มอเตอร์ และสปินเดิล, 3 หรือ 4 ตัว สำหรับต่อ </w:t>
-      </w:r>
-      <w:r>
-        <w:rPr>
-          <w:rFonts w:ascii="TH SarabunPSK" w:hAnsi="TH SarabunPSK" w:cs="TH SarabunPSK"/>
-          <w:sz w:val="32"/>
-          <w:szCs w:val="32"/>
-        </w:rPr>
-        <w:t xml:space="preserve">Limit Switch </w:t>
-      </w:r>
-      <w:r>
-        <w:rPr>
-          <w:rFonts w:ascii="TH SarabunPSK" w:hAnsi="TH SarabunPSK" w:cs="TH SarabunPSK" w:hint="cs"/>
-          <w:sz w:val="32"/>
-          <w:szCs w:val="32"/>
-          <w:cs/>
-        </w:rPr>
-        <w:t>และ โพรบ</w:t>
+        <w:t>-</w:t>
+      </w:r>
+      <w:r>
+        <w:rPr>
+          <w:rFonts w:ascii="TH SarabunPSK" w:hAnsi="TH SarabunPSK" w:cs="TH SarabunPSK"/>
+          <w:b/>
+          <w:bCs/>
+          <w:sz w:val="32"/>
+          <w:szCs w:val="32"/>
+        </w:rPr>
+        <w:t>Micro SD Card</w:t>
+      </w:r>
+      <w:r>
+        <w:rPr>
+          <w:rFonts w:ascii="TH SarabunPSK" w:hAnsi="TH SarabunPSK" w:cs="TH SarabunPSK"/>
+          <w:sz w:val="32"/>
+          <w:szCs w:val="32"/>
+        </w:rPr>
+        <w:t xml:space="preserve"> </w:t>
+      </w:r>
+      <w:r>
+        <w:rPr>
+          <w:rFonts w:ascii="TH SarabunPSK" w:hAnsi="TH SarabunPSK" w:cs="TH SarabunPSK" w:hint="cs"/>
+          <w:sz w:val="32"/>
+          <w:szCs w:val="32"/>
+          <w:cs/>
+        </w:rPr>
+        <w:t>1 ตัว</w:t>
       </w:r>
     </w:p>
     <w:p>
@@ -5864,11 +6880,150 @@
           <w:szCs w:val="32"/>
           <w:cs/>
         </w:rPr>
+        <w:t>-</w:t>
+      </w:r>
+      <w:r>
+        <w:rPr>
+          <w:rFonts w:ascii="TH SarabunPSK" w:hAnsi="TH SarabunPSK" w:cs="TH SarabunPSK" w:hint="cs"/>
+          <w:b/>
+          <w:bCs/>
+          <w:sz w:val="32"/>
+          <w:szCs w:val="32"/>
+          <w:cs/>
+        </w:rPr>
+        <w:t>สายสัญญาณ</w:t>
+      </w:r>
+      <w:proofErr w:type="spellStart"/>
+      <w:r>
+        <w:rPr>
+          <w:rFonts w:ascii="TH SarabunPSK" w:hAnsi="TH SarabunPSK" w:cs="TH SarabunPSK" w:hint="cs"/>
+          <w:b/>
+          <w:bCs/>
+          <w:sz w:val="32"/>
+          <w:szCs w:val="32"/>
+          <w:cs/>
+        </w:rPr>
+        <w:t>ต่างๆ</w:t>
+      </w:r>
+      <w:proofErr w:type="spellEnd"/>
+      <w:r>
+        <w:rPr>
+          <w:rFonts w:ascii="TH SarabunPSK" w:hAnsi="TH SarabunPSK" w:cs="TH SarabunPSK" w:hint="cs"/>
+          <w:sz w:val="32"/>
+          <w:szCs w:val="32"/>
+          <w:cs/>
+        </w:rPr>
+        <w:t xml:space="preserve"> พร้อมหัวต่อ</w:t>
+      </w:r>
+      <w:r>
+        <w:rPr>
+          <w:rFonts w:ascii="TH SarabunPSK" w:hAnsi="TH SarabunPSK" w:cs="TH SarabunPSK"/>
+          <w:sz w:val="32"/>
+          <w:szCs w:val="32"/>
+        </w:rPr>
+        <w:t xml:space="preserve"> JST XH2.54</w:t>
+      </w:r>
+      <w:r>
+        <w:rPr>
+          <w:rFonts w:ascii="TH SarabunPSK" w:hAnsi="TH SarabunPSK" w:cs="TH SarabunPSK" w:hint="cs"/>
+          <w:sz w:val="32"/>
+          <w:szCs w:val="32"/>
+          <w:cs/>
+        </w:rPr>
+        <w:t xml:space="preserve"> ตัวเมีย 4 ตัวสำหรับต่อ มอเตอร์ และ</w:t>
+      </w:r>
+      <w:proofErr w:type="spellStart"/>
+      <w:r>
+        <w:rPr>
+          <w:rFonts w:ascii="TH SarabunPSK" w:hAnsi="TH SarabunPSK" w:cs="TH SarabunPSK" w:hint="cs"/>
+          <w:sz w:val="32"/>
+          <w:szCs w:val="32"/>
+          <w:cs/>
+        </w:rPr>
+        <w:t>สปิน</w:t>
+      </w:r>
+      <w:proofErr w:type="spellEnd"/>
+      <w:r>
+        <w:rPr>
+          <w:rFonts w:ascii="TH SarabunPSK" w:hAnsi="TH SarabunPSK" w:cs="TH SarabunPSK" w:hint="cs"/>
+          <w:sz w:val="32"/>
+          <w:szCs w:val="32"/>
+          <w:cs/>
+        </w:rPr>
+        <w:t>เด</w:t>
+      </w:r>
+      <w:proofErr w:type="spellStart"/>
+      <w:r>
+        <w:rPr>
+          <w:rFonts w:ascii="TH SarabunPSK" w:hAnsi="TH SarabunPSK" w:cs="TH SarabunPSK" w:hint="cs"/>
+          <w:sz w:val="32"/>
+          <w:szCs w:val="32"/>
+          <w:cs/>
+        </w:rPr>
+        <w:t>ิล</w:t>
+      </w:r>
+      <w:proofErr w:type="spellEnd"/>
+      <w:r>
+        <w:rPr>
+          <w:rFonts w:ascii="TH SarabunPSK" w:hAnsi="TH SarabunPSK" w:cs="TH SarabunPSK" w:hint="cs"/>
+          <w:sz w:val="32"/>
+          <w:szCs w:val="32"/>
+          <w:cs/>
+        </w:rPr>
+        <w:t xml:space="preserve">, 3 หรือ 4 ตัว สำหรับต่อ </w:t>
+      </w:r>
+      <w:r>
+        <w:rPr>
+          <w:rFonts w:ascii="TH SarabunPSK" w:hAnsi="TH SarabunPSK" w:cs="TH SarabunPSK"/>
+          <w:sz w:val="32"/>
+          <w:szCs w:val="32"/>
+        </w:rPr>
+        <w:t xml:space="preserve">Limit Switch </w:t>
+      </w:r>
+      <w:r>
+        <w:rPr>
+          <w:rFonts w:ascii="TH SarabunPSK" w:hAnsi="TH SarabunPSK" w:cs="TH SarabunPSK" w:hint="cs"/>
+          <w:sz w:val="32"/>
+          <w:szCs w:val="32"/>
+          <w:cs/>
+        </w:rPr>
+        <w:t>และ โพรบ</w:t>
+      </w:r>
+    </w:p>
+    <w:p>
+      <w:pPr>
+        <w:spacing w:after="0" w:line="240" w:lineRule="auto"/>
+        <w:rPr>
+          <w:rFonts w:ascii="TH SarabunPSK" w:hAnsi="TH SarabunPSK" w:cs="TH SarabunPSK"/>
+          <w:sz w:val="32"/>
+          <w:szCs w:val="32"/>
+        </w:rPr>
+      </w:pPr>
+      <w:r>
+        <w:rPr>
+          <w:rFonts w:ascii="TH SarabunPSK" w:hAnsi="TH SarabunPSK" w:cs="TH SarabunPSK"/>
+          <w:sz w:val="32"/>
+          <w:szCs w:val="32"/>
+          <w:cs/>
+        </w:rPr>
+        <w:tab/>
+      </w:r>
+      <w:r>
+        <w:rPr>
+          <w:rFonts w:ascii="TH SarabunPSK" w:hAnsi="TH SarabunPSK" w:cs="TH SarabunPSK" w:hint="cs"/>
+          <w:b/>
+          <w:bCs/>
+          <w:sz w:val="32"/>
+          <w:szCs w:val="32"/>
+          <w:cs/>
+        </w:rPr>
         <w:t xml:space="preserve">-โปรแกรม </w:t>
       </w:r>
       <w:r>
         <w:rPr>
           <w:rFonts w:ascii="TH SarabunPSK" w:hAnsi="TH SarabunPSK" w:cs="TH SarabunPSK"/>
+          <w:b/>
+          <w:bCs/>
           <w:sz w:val="32"/>
           <w:szCs w:val="32"/>
         </w:rPr>
@@ -5894,15 +7049,19 @@
       <w:r>
         <w:rPr>
           <w:rFonts w:ascii="TH SarabunPSK" w:hAnsi="TH SarabunPSK" w:cs="TH SarabunPSK" w:hint="cs"/>
-          <w:sz w:val="32"/>
-          <w:szCs w:val="32"/>
-          <w:cs/>
-        </w:rPr>
-        <w:t xml:space="preserve">ชุดพัฒนาซอฟท์แวร์ </w:t>
-      </w:r>
-      <w:r>
-        <w:rPr>
-          <w:rFonts w:ascii="TH SarabunPSK" w:hAnsi="TH SarabunPSK" w:cs="TH SarabunPSK"/>
+          <w:b/>
+          <w:bCs/>
+          <w:sz w:val="32"/>
+          <w:szCs w:val="32"/>
+          <w:cs/>
+        </w:rPr>
+        <w:t xml:space="preserve">ชุดพัฒนา </w:t>
+      </w:r>
+      <w:r>
+        <w:rPr>
+          <w:rFonts w:ascii="TH SarabunPSK" w:hAnsi="TH SarabunPSK" w:cs="TH SarabunPSK"/>
+          <w:b/>
+          <w:bCs/>
           <w:sz w:val="32"/>
           <w:szCs w:val="32"/>
         </w:rPr>
@@ -5911,6 +7070,8 @@
       <w:r>
         <w:rPr>
           <w:rFonts w:ascii="TH SarabunPSK" w:hAnsi="TH SarabunPSK" w:cs="TH SarabunPSK" w:hint="cs"/>
+          <w:b/>
+          <w:bCs/>
           <w:sz w:val="32"/>
           <w:szCs w:val="32"/>
           <w:cs/>
@@ -5920,6 +7081,8 @@
       <w:r>
         <w:rPr>
           <w:rFonts w:ascii="TH SarabunPSK" w:hAnsi="TH SarabunPSK" w:cs="TH SarabunPSK"/>
+          <w:b/>
+          <w:bCs/>
           <w:sz w:val="32"/>
           <w:szCs w:val="32"/>
         </w:rPr>
@@ -5928,6 +7091,8 @@
       <w:r>
         <w:rPr>
           <w:rFonts w:ascii="TH SarabunPSK" w:hAnsi="TH SarabunPSK" w:cs="TH SarabunPSK" w:hint="cs"/>
+          <w:b/>
+          <w:bCs/>
           <w:sz w:val="32"/>
           <w:szCs w:val="32"/>
           <w:cs/>
@@ -5937,6 +7102,8 @@
       <w:r>
         <w:rPr>
           <w:rFonts w:ascii="TH SarabunPSK" w:hAnsi="TH SarabunPSK" w:cs="TH SarabunPSK"/>
+          <w:b/>
+          <w:bCs/>
           <w:sz w:val="32"/>
           <w:szCs w:val="32"/>
         </w:rPr>
@@ -5945,6 +7112,8 @@
       <w:r>
         <w:rPr>
           <w:rFonts w:ascii="TH SarabunPSK" w:hAnsi="TH SarabunPSK" w:cs="TH SarabunPSK"/>
+          <w:b/>
+          <w:bCs/>
           <w:sz w:val="32"/>
           <w:szCs w:val="32"/>
         </w:rPr>
@@ -5953,6 +7122,8 @@
       <w:r>
         <w:rPr>
           <w:rFonts w:ascii="TH SarabunPSK" w:hAnsi="TH SarabunPSK" w:cs="TH SarabunPSK"/>
+          <w:b/>
+          <w:bCs/>
           <w:sz w:val="32"/>
           <w:szCs w:val="32"/>
         </w:rPr>
@@ -5961,6 +7132,8 @@
       <w:r>
         <w:rPr>
           <w:rFonts w:ascii="TH SarabunPSK" w:hAnsi="TH SarabunPSK" w:cs="TH SarabunPSK" w:hint="cs"/>
+          <w:b/>
+          <w:bCs/>
           <w:sz w:val="32"/>
           <w:szCs w:val="32"/>
           <w:cs/>
@@ -5984,13 +7157,23 @@
         </w:rPr>
         <w:t xml:space="preserve">สามารถดาวน์โหลดได้จาก </w:t>
       </w:r>
-      <w:r>
-        <w:rPr>
-          <w:rFonts w:ascii="TH SarabunPSK" w:hAnsi="TH SarabunPSK" w:cs="TH SarabunPSK"/>
-          <w:sz w:val="32"/>
-          <w:szCs w:val="32"/>
-        </w:rPr>
-        <w:t xml:space="preserve">Github: </w:t>
+      <w:proofErr w:type="spellStart"/>
+      <w:r>
+        <w:rPr>
+          <w:rFonts w:ascii="TH SarabunPSK" w:hAnsi="TH SarabunPSK" w:cs="TH SarabunPSK"/>
+          <w:sz w:val="32"/>
+          <w:szCs w:val="32"/>
+        </w:rPr>
+        <w:t>Github</w:t>
+      </w:r>
+      <w:proofErr w:type="spellEnd"/>
+      <w:r>
+        <w:rPr>
+          <w:rFonts w:ascii="TH SarabunPSK" w:hAnsi="TH SarabunPSK" w:cs="TH SarabunPSK"/>
+          <w:sz w:val="32"/>
+          <w:szCs w:val="32"/>
+        </w:rPr>
+        <w:t xml:space="preserve">: </w:t>
       </w:r>
       <w:hyperlink r:id="rId12" w:history="1">
         <w:r>
@@ -6146,7 +7329,6 @@
           <w:bCs/>
           <w:sz w:val="32"/>
           <w:szCs w:val="32"/>
-          <w:cs/>
         </w:rPr>
       </w:pPr>
       <w:r>
@@ -6160,16 +7342,6 @@
         </w:rPr>
         <w:t>ขั้นตอนการใช้งาน</w:t>
       </w:r>
-    </w:p>
-    <w:p>
-      <w:pPr>
-        <w:spacing w:after="0" w:line="240" w:lineRule="auto"/>
-        <w:rPr>
-          <w:rFonts w:ascii="TH SarabunPSK" w:hAnsi="TH SarabunPSK" w:cs="TH SarabunPSK" w:hint="cs"/>
-          <w:sz w:val="32"/>
-          <w:szCs w:val="32"/>
-        </w:rPr>
-      </w:pPr>
     </w:p>
     <w:p>
       <w:pPr>
@@ -6180,7 +7352,7 @@
         </w:numPr>
         <w:spacing w:after="0" w:line="240" w:lineRule="auto"/>
         <w:rPr>
-          <w:rFonts w:ascii="TH SarabunPSK" w:hAnsi="TH SarabunPSK" w:cs="TH SarabunPSK" w:hint="cs"/>
+          <w:rFonts w:ascii="TH SarabunPSK" w:hAnsi="TH SarabunPSK" w:cs="TH SarabunPSK"/>
           <w:sz w:val="32"/>
           <w:szCs w:val="32"/>
         </w:rPr>
@@ -6192,7 +7364,27 @@
           <w:szCs w:val="32"/>
           <w:cs/>
         </w:rPr>
-        <w:t xml:space="preserve">นำชิ้นส่วนต่างๆ ต่อเข้ากับบอร์ด </w:t>
+        <w:t>นำชิ้นส่วน</w:t>
+      </w:r>
+      <w:proofErr w:type="spellStart"/>
+      <w:r>
+        <w:rPr>
+          <w:rFonts w:ascii="TH SarabunPSK" w:hAnsi="TH SarabunPSK" w:cs="TH SarabunPSK" w:hint="cs"/>
+          <w:sz w:val="32"/>
+          <w:szCs w:val="32"/>
+          <w:cs/>
+        </w:rPr>
+        <w:t>ต่างๆ</w:t>
+      </w:r>
+      <w:proofErr w:type="spellEnd"/>
+      <w:r>
+        <w:rPr>
+          <w:rFonts w:ascii="TH SarabunPSK" w:hAnsi="TH SarabunPSK" w:cs="TH SarabunPSK" w:hint="cs"/>
+          <w:sz w:val="32"/>
+          <w:szCs w:val="32"/>
+          <w:cs/>
+        </w:rPr>
+        <w:t xml:space="preserve"> ต่อเข้ากับบอร์ด </w:t>
       </w:r>
       <w:r>
         <w:rPr>
@@ -6238,7 +7430,7 @@
         </w:numPr>
         <w:spacing w:after="0" w:line="240" w:lineRule="auto"/>
         <w:rPr>
-          <w:rFonts w:ascii="TH SarabunPSK" w:hAnsi="TH SarabunPSK" w:cs="TH SarabunPSK" w:hint="cs"/>
+          <w:rFonts w:ascii="TH SarabunPSK" w:hAnsi="TH SarabunPSK" w:cs="TH SarabunPSK"/>
           <w:sz w:val="32"/>
           <w:szCs w:val="32"/>
           <w:cs/>
@@ -6251,8 +7443,29 @@
           <w:szCs w:val="32"/>
           <w:cs/>
         </w:rPr>
-        <w:t xml:space="preserve">เสียบสายไมโคร </w:t>
-      </w:r>
+        <w:t>เสียบสาย</w:t>
+      </w:r>
+      <w:proofErr w:type="spellStart"/>
+      <w:r>
+        <w:rPr>
+          <w:rFonts w:ascii="TH SarabunPSK" w:hAnsi="TH SarabunPSK" w:cs="TH SarabunPSK" w:hint="cs"/>
+          <w:sz w:val="32"/>
+          <w:szCs w:val="32"/>
+          <w:cs/>
+        </w:rPr>
+        <w:t>ไม</w:t>
+      </w:r>
+      <w:proofErr w:type="spellEnd"/>
+      <w:r>
+        <w:rPr>
+          <w:rFonts w:ascii="TH SarabunPSK" w:hAnsi="TH SarabunPSK" w:cs="TH SarabunPSK" w:hint="cs"/>
+          <w:sz w:val="32"/>
+          <w:szCs w:val="32"/>
+          <w:cs/>
+        </w:rPr>
+        <w:t xml:space="preserve">โคร </w:t>
+      </w:r>
+      <w:proofErr w:type="spellStart"/>
       <w:r>
         <w:rPr>
           <w:rFonts w:ascii="TH SarabunPSK" w:hAnsi="TH SarabunPSK" w:cs="TH SarabunPSK"/>
@@ -6261,6 +7474,7 @@
         </w:rPr>
         <w:t>usb</w:t>
       </w:r>
+      <w:proofErr w:type="spellEnd"/>
       <w:r>
         <w:rPr>
           <w:rFonts w:ascii="TH SarabunPSK" w:hAnsi="TH SarabunPSK" w:cs="TH SarabunPSK" w:hint="cs"/>
@@ -6598,7 +7812,27 @@
           <w:szCs w:val="32"/>
           <w:cs/>
         </w:rPr>
-        <w:t xml:space="preserve">ขึ้นมา โดยสามารถดาวน์โหลดซอร์สโค้ดโปรเจ็คดังกล่าวได้จาก </w:t>
+        <w:t>ขึ้นมา โดยสามารถดาวน์โหลดซอร์สโค้ดโปรเจ</w:t>
+      </w:r>
+      <w:proofErr w:type="spellStart"/>
+      <w:r>
+        <w:rPr>
+          <w:rFonts w:ascii="TH SarabunPSK" w:hAnsi="TH SarabunPSK" w:cs="TH SarabunPSK" w:hint="cs"/>
+          <w:sz w:val="32"/>
+          <w:szCs w:val="32"/>
+          <w:cs/>
+        </w:rPr>
+        <w:t>็ค</w:t>
+      </w:r>
+      <w:proofErr w:type="spellEnd"/>
+      <w:r>
+        <w:rPr>
+          <w:rFonts w:ascii="TH SarabunPSK" w:hAnsi="TH SarabunPSK" w:cs="TH SarabunPSK" w:hint="cs"/>
+          <w:sz w:val="32"/>
+          <w:szCs w:val="32"/>
+          <w:cs/>
+        </w:rPr>
+        <w:t xml:space="preserve">ดังกล่าวได้จาก </w:t>
       </w:r>
       <w:hyperlink r:id="rId18" w:history="1">
         <w:r>
@@ -6717,17 +7951,56 @@
           <w:sz w:val="32"/>
           <w:szCs w:val="32"/>
         </w:rPr>
-        <w:t xml:space="preserve">“cpu_map.h” </w:t>
-      </w:r>
-      <w:r>
-        <w:rPr>
-          <w:rFonts w:ascii="TH SarabunPSK" w:hAnsi="TH SarabunPSK" w:cs="TH SarabunPSK" w:hint="cs"/>
-          <w:sz w:val="32"/>
-          <w:szCs w:val="32"/>
-          <w:cs/>
-        </w:rPr>
-        <w:t xml:space="preserve">ว่าขาสัญญาณต่างๆ ถูกต้องตามบอร์ดหรือไม่ ถ้าไม่ก็เปลี่ยนให้ตรงกับการเดินลายวงจรของบอร์ด สำหรับ </w:t>
-      </w:r>
+        <w:t>“</w:t>
+      </w:r>
+      <w:proofErr w:type="spellStart"/>
+      <w:r>
+        <w:rPr>
+          <w:rFonts w:ascii="TH SarabunPSK" w:hAnsi="TH SarabunPSK" w:cs="TH SarabunPSK"/>
+          <w:sz w:val="32"/>
+          <w:szCs w:val="32"/>
+        </w:rPr>
+        <w:t>cpu_map.h</w:t>
+      </w:r>
+      <w:proofErr w:type="spellEnd"/>
+      <w:r>
+        <w:rPr>
+          <w:rFonts w:ascii="TH SarabunPSK" w:hAnsi="TH SarabunPSK" w:cs="TH SarabunPSK"/>
+          <w:sz w:val="32"/>
+          <w:szCs w:val="32"/>
+        </w:rPr>
+        <w:t xml:space="preserve">” </w:t>
+      </w:r>
+      <w:r>
+        <w:rPr>
+          <w:rFonts w:ascii="TH SarabunPSK" w:hAnsi="TH SarabunPSK" w:cs="TH SarabunPSK" w:hint="cs"/>
+          <w:sz w:val="32"/>
+          <w:szCs w:val="32"/>
+          <w:cs/>
+        </w:rPr>
+        <w:t>ว่าขาสัญญาณ</w:t>
+      </w:r>
+      <w:proofErr w:type="spellStart"/>
+      <w:r>
+        <w:rPr>
+          <w:rFonts w:ascii="TH SarabunPSK" w:hAnsi="TH SarabunPSK" w:cs="TH SarabunPSK" w:hint="cs"/>
+          <w:sz w:val="32"/>
+          <w:szCs w:val="32"/>
+          <w:cs/>
+        </w:rPr>
+        <w:t>ต่างๆ</w:t>
+      </w:r>
+      <w:proofErr w:type="spellEnd"/>
+      <w:r>
+        <w:rPr>
+          <w:rFonts w:ascii="TH SarabunPSK" w:hAnsi="TH SarabunPSK" w:cs="TH SarabunPSK" w:hint="cs"/>
+          <w:sz w:val="32"/>
+          <w:szCs w:val="32"/>
+          <w:cs/>
+        </w:rPr>
+        <w:t xml:space="preserve"> ถูกต้องตามบอร์ดหรือไม่ ถ้าไม่ก็เปลี่ยนให้ตรงกับการเดินลายวงจรของบอร์ด สำหรับ </w:t>
+      </w:r>
+      <w:proofErr w:type="spellStart"/>
       <w:r>
         <w:rPr>
           <w:rFonts w:ascii="TH SarabunPSK" w:hAnsi="TH SarabunPSK" w:cs="TH SarabunPSK"/>
@@ -6736,6 +8009,7 @@
         </w:rPr>
         <w:t>Schemetic</w:t>
       </w:r>
+      <w:proofErr w:type="spellEnd"/>
       <w:r>
         <w:rPr>
           <w:rFonts w:ascii="TH SarabunPSK" w:hAnsi="TH SarabunPSK" w:cs="TH SarabunPSK" w:hint="cs"/>
@@ -6760,7 +8034,27 @@
           <w:szCs w:val="32"/>
           <w:cs/>
         </w:rPr>
-        <w:t>แก้ไขตำแหน่งขาสัญญาณต่างๆ ตามด้านล่าง</w:t>
+        <w:t>แก้ไขตำแหน่งขาสัญญาณ</w:t>
+      </w:r>
+      <w:proofErr w:type="spellStart"/>
+      <w:r>
+        <w:rPr>
+          <w:rFonts w:ascii="TH SarabunPSK" w:hAnsi="TH SarabunPSK" w:cs="TH SarabunPSK" w:hint="cs"/>
+          <w:sz w:val="32"/>
+          <w:szCs w:val="32"/>
+          <w:cs/>
+        </w:rPr>
+        <w:t>ต่างๆ</w:t>
+      </w:r>
+      <w:proofErr w:type="spellEnd"/>
+      <w:r>
+        <w:rPr>
+          <w:rFonts w:ascii="TH SarabunPSK" w:hAnsi="TH SarabunPSK" w:cs="TH SarabunPSK" w:hint="cs"/>
+          <w:sz w:val="32"/>
+          <w:szCs w:val="32"/>
+          <w:cs/>
+        </w:rPr>
+        <w:t xml:space="preserve"> ตามด้านล่าง</w:t>
       </w:r>
       <w:r>
         <w:rPr>
@@ -7610,7 +8904,27 @@
           <w:sz w:val="24"/>
           <w:szCs w:val="24"/>
         </w:rPr>
-        <w:t xml:space="preserve">//vp needs external pullup </w:t>
+        <w:t>//</w:t>
+      </w:r>
+      <w:proofErr w:type="spellStart"/>
+      <w:r>
+        <w:rPr>
+          <w:rFonts w:ascii="TH SarabunPSK" w:hAnsi="TH SarabunPSK" w:cs="TH SarabunPSK"/>
+          <w:color w:val="00B050"/>
+          <w:sz w:val="24"/>
+          <w:szCs w:val="24"/>
+        </w:rPr>
+        <w:t>vp</w:t>
+      </w:r>
+      <w:proofErr w:type="spellEnd"/>
+      <w:r>
+        <w:rPr>
+          <w:rFonts w:ascii="TH SarabunPSK" w:hAnsi="TH SarabunPSK" w:cs="TH SarabunPSK"/>
+          <w:color w:val="00B050"/>
+          <w:sz w:val="24"/>
+          <w:szCs w:val="24"/>
+        </w:rPr>
+        <w:t xml:space="preserve"> needs external pullup </w:t>
       </w:r>
       <w:r>
         <w:rPr>
@@ -7670,7 +8984,27 @@
           <w:sz w:val="24"/>
           <w:szCs w:val="24"/>
         </w:rPr>
-        <w:t>//vn needs external pullup</w:t>
+        <w:t>//</w:t>
+      </w:r>
+      <w:proofErr w:type="spellStart"/>
+      <w:r>
+        <w:rPr>
+          <w:rFonts w:ascii="TH SarabunPSK" w:hAnsi="TH SarabunPSK" w:cs="TH SarabunPSK"/>
+          <w:color w:val="00B050"/>
+          <w:sz w:val="24"/>
+          <w:szCs w:val="24"/>
+        </w:rPr>
+        <w:t>vn</w:t>
+      </w:r>
+      <w:proofErr w:type="spellEnd"/>
+      <w:r>
+        <w:rPr>
+          <w:rFonts w:ascii="TH SarabunPSK" w:hAnsi="TH SarabunPSK" w:cs="TH SarabunPSK"/>
+          <w:color w:val="00B050"/>
+          <w:sz w:val="24"/>
+          <w:szCs w:val="24"/>
+        </w:rPr>
+        <w:t xml:space="preserve"> needs external pullup</w:t>
       </w:r>
     </w:p>
     <w:p>
@@ -7768,12 +9102,28 @@
           <w:rFonts w:ascii="TH SarabunPSK" w:hAnsi="TH SarabunPSK" w:cs="TH SarabunPSK"/>
           <w:sz w:val="28"/>
         </w:rPr>
-        <w:t xml:space="preserve">Partition Shceme </w:t>
-      </w:r>
-      <w:r>
-        <w:rPr>
-          <w:rFonts w:ascii="TH SarabunPSK" w:hAnsi="TH SarabunPSK" w:cs="TH SarabunPSK" w:hint="cs"/>
+        <w:t xml:space="preserve">Partition </w:t>
+      </w:r>
+      <w:proofErr w:type="spellStart"/>
+      <w:r>
+        <w:rPr>
+          <w:rFonts w:ascii="TH SarabunPSK" w:hAnsi="TH SarabunPSK" w:cs="TH SarabunPSK"/>
           <w:sz w:val="28"/>
+        </w:rPr>
+        <w:t>Shceme</w:t>
+      </w:r>
+      <w:proofErr w:type="spellEnd"/>
+      <w:r>
+        <w:rPr>
+          <w:rFonts w:ascii="TH SarabunPSK" w:hAnsi="TH SarabunPSK" w:cs="TH SarabunPSK"/>
+          <w:sz w:val="28"/>
+        </w:rPr>
+        <w:t xml:space="preserve"> </w:t>
+      </w:r>
+      <w:r>
+        <w:rPr>
+          <w:rFonts w:ascii="TH SarabunPSK" w:hAnsi="TH SarabunPSK" w:cs="TH SarabunPSK" w:hint="cs"/>
+          <w:sz w:val="28"/>
           <w:cs/>
         </w:rPr>
         <w:t xml:space="preserve">เป็น </w:t>
@@ -7835,7 +9185,25 @@
           <w:sz w:val="28"/>
           <w:cs/>
         </w:rPr>
-        <w:t xml:space="preserve">หลังจากอัปโหลดโปรแกรมลงบอร์ดแล้ว ทำให้สามารถใส่ไฟล์ </w:t>
+        <w:t>หลังจาก</w:t>
+      </w:r>
+      <w:proofErr w:type="spellStart"/>
+      <w:r>
+        <w:rPr>
+          <w:rFonts w:ascii="TH SarabunPSK" w:hAnsi="TH SarabunPSK" w:cs="TH SarabunPSK" w:hint="cs"/>
+          <w:sz w:val="28"/>
+          <w:cs/>
+        </w:rPr>
+        <w:t>อัปโห</w:t>
+      </w:r>
+      <w:proofErr w:type="spellEnd"/>
+      <w:r>
+        <w:rPr>
+          <w:rFonts w:ascii="TH SarabunPSK" w:hAnsi="TH SarabunPSK" w:cs="TH SarabunPSK" w:hint="cs"/>
+          <w:sz w:val="28"/>
+          <w:cs/>
+        </w:rPr>
+        <w:t xml:space="preserve">ลดโปรแกรมลงบอร์ดแล้ว ทำให้สามารถใส่ไฟล์ </w:t>
       </w:r>
       <w:r>
         <w:rPr>
@@ -7931,7 +9299,7 @@
     <w:p>
       <w:pPr>
         <w:rPr>
-          <w:rFonts w:ascii="TH SarabunPSK" w:hAnsi="TH SarabunPSK" w:cs="TH SarabunPSK" w:hint="cs"/>
+          <w:rFonts w:ascii="TH SarabunPSK" w:hAnsi="TH SarabunPSK" w:cs="TH SarabunPSK"/>
           <w:sz w:val="32"/>
           <w:szCs w:val="32"/>
         </w:rPr>
@@ -7966,12 +9334,30 @@
           <w:cs/>
         </w:rPr>
         <w:lastRenderedPageBreak/>
-        <w:t>ทำการอัปโหลดโปรแกรมลงบน</w:t>
-      </w:r>
-      <w:r>
-        <w:rPr>
-          <w:rFonts w:ascii="TH SarabunPSK" w:hAnsi="TH SarabunPSK" w:cs="TH SarabunPSK"/>
+        <w:t>ทำการ</w:t>
+      </w:r>
+      <w:proofErr w:type="spellStart"/>
+      <w:r>
+        <w:rPr>
+          <w:rFonts w:ascii="TH SarabunPSK" w:hAnsi="TH SarabunPSK" w:cs="TH SarabunPSK" w:hint="cs"/>
           <w:sz w:val="28"/>
+          <w:cs/>
+        </w:rPr>
+        <w:t>อัปโห</w:t>
+      </w:r>
+      <w:proofErr w:type="spellEnd"/>
+      <w:r>
+        <w:rPr>
+          <w:rFonts w:ascii="TH SarabunPSK" w:hAnsi="TH SarabunPSK" w:cs="TH SarabunPSK" w:hint="cs"/>
+          <w:sz w:val="28"/>
+          <w:cs/>
+        </w:rPr>
+        <w:t>ลดโปรแกรมลงบน</w:t>
+      </w:r>
+      <w:r>
+        <w:rPr>
+          <w:rFonts w:ascii="TH SarabunPSK" w:hAnsi="TH SarabunPSK" w:cs="TH SarabunPSK"/>
+          <w:sz w:val="28"/>
         </w:rPr>
         <w:t xml:space="preserve"> ESP32 Devkit V1</w:t>
       </w:r>
@@ -8011,7 +9397,25 @@
           <w:sz w:val="28"/>
           <w:cs/>
         </w:rPr>
-        <w:t>ค้างไว้จนกว่าโปแกรมจะเข้าสู่ขั้นตอนการอัปโหลด เนื่องจากปัญหาทางทางเทคนิคของตัวบอร์ดเอง</w:t>
+        <w:t>ค้างไว้จนกว่าโปแกรมจะเข้าสู่ขั้นตอนการ</w:t>
+      </w:r>
+      <w:proofErr w:type="spellStart"/>
+      <w:r>
+        <w:rPr>
+          <w:rFonts w:ascii="TH SarabunPSK" w:hAnsi="TH SarabunPSK" w:cs="TH SarabunPSK" w:hint="cs"/>
+          <w:sz w:val="28"/>
+          <w:cs/>
+        </w:rPr>
+        <w:t>อัปโห</w:t>
+      </w:r>
+      <w:proofErr w:type="spellEnd"/>
+      <w:r>
+        <w:rPr>
+          <w:rFonts w:ascii="TH SarabunPSK" w:hAnsi="TH SarabunPSK" w:cs="TH SarabunPSK" w:hint="cs"/>
+          <w:sz w:val="28"/>
+          <w:cs/>
+        </w:rPr>
+        <w:t>ลด เนื่องจากปัญหาทางทางเทคนิคของตัวบอร์ดเอง</w:t>
       </w:r>
     </w:p>
     <w:p>
@@ -8088,12 +9492,30 @@
           <w:sz w:val="28"/>
           <w:cs/>
         </w:rPr>
-        <w:t xml:space="preserve">หลังจากทำการอัปโหลดเสร็จสิ้น บอร์ด </w:t>
-      </w:r>
-      <w:r>
-        <w:rPr>
-          <w:rFonts w:ascii="TH SarabunPSK" w:hAnsi="TH SarabunPSK" w:cs="TH SarabunPSK"/>
+        <w:t>หลังจากทำการ</w:t>
+      </w:r>
+      <w:proofErr w:type="spellStart"/>
+      <w:r>
+        <w:rPr>
+          <w:rFonts w:ascii="TH SarabunPSK" w:hAnsi="TH SarabunPSK" w:cs="TH SarabunPSK" w:hint="cs"/>
           <w:sz w:val="28"/>
+          <w:cs/>
+        </w:rPr>
+        <w:t>อัปโห</w:t>
+      </w:r>
+      <w:proofErr w:type="spellEnd"/>
+      <w:r>
+        <w:rPr>
+          <w:rFonts w:ascii="TH SarabunPSK" w:hAnsi="TH SarabunPSK" w:cs="TH SarabunPSK" w:hint="cs"/>
+          <w:sz w:val="28"/>
+          <w:cs/>
+        </w:rPr>
+        <w:t xml:space="preserve">ลดเสร็จสิ้น บอร์ด </w:t>
+      </w:r>
+      <w:r>
+        <w:rPr>
+          <w:rFonts w:ascii="TH SarabunPSK" w:hAnsi="TH SarabunPSK" w:cs="TH SarabunPSK"/>
+          <w:sz w:val="28"/>
         </w:rPr>
         <w:t xml:space="preserve">ESP32_CNC </w:t>
       </w:r>
@@ -8105,17 +9527,26 @@
         </w:rPr>
         <w:t xml:space="preserve">ก็พร้อมรัน </w:t>
       </w:r>
+      <w:proofErr w:type="spellStart"/>
       <w:r>
         <w:rPr>
           <w:rFonts w:ascii="TH SarabunPSK" w:hAnsi="TH SarabunPSK" w:cs="TH SarabunPSK"/>
           <w:sz w:val="28"/>
         </w:rPr>
-        <w:t xml:space="preserve">Grbl </w:t>
-      </w:r>
-      <w:r>
-        <w:rPr>
-          <w:rFonts w:ascii="TH SarabunPSK" w:hAnsi="TH SarabunPSK" w:cs="TH SarabunPSK" w:hint="cs"/>
+        <w:t>Grbl</w:t>
+      </w:r>
+      <w:proofErr w:type="spellEnd"/>
+      <w:r>
+        <w:rPr>
+          <w:rFonts w:ascii="TH SarabunPSK" w:hAnsi="TH SarabunPSK" w:cs="TH SarabunPSK"/>
           <w:sz w:val="28"/>
+        </w:rPr>
+        <w:t xml:space="preserve"> </w:t>
+      </w:r>
+      <w:r>
+        <w:rPr>
+          <w:rFonts w:ascii="TH SarabunPSK" w:hAnsi="TH SarabunPSK" w:cs="TH SarabunPSK" w:hint="cs"/>
+          <w:sz w:val="28"/>
           <w:cs/>
         </w:rPr>
         <w:t xml:space="preserve">แล้ว </w:t>
@@ -8190,17 +9621,26 @@
         </w:rPr>
         <w:t xml:space="preserve">เริ่มต้นทำการตั้งค่าบอร์ดก่อนโดยเชื่อมต่อ </w:t>
       </w:r>
+      <w:proofErr w:type="spellStart"/>
       <w:r>
         <w:rPr>
           <w:rFonts w:ascii="TH SarabunPSK" w:hAnsi="TH SarabunPSK" w:cs="TH SarabunPSK"/>
           <w:sz w:val="28"/>
         </w:rPr>
-        <w:t xml:space="preserve">WiFi </w:t>
-      </w:r>
-      <w:r>
-        <w:rPr>
-          <w:rFonts w:ascii="TH SarabunPSK" w:hAnsi="TH SarabunPSK" w:cs="TH SarabunPSK" w:hint="cs"/>
+        <w:t>WiFi</w:t>
+      </w:r>
+      <w:proofErr w:type="spellEnd"/>
+      <w:r>
+        <w:rPr>
+          <w:rFonts w:ascii="TH SarabunPSK" w:hAnsi="TH SarabunPSK" w:cs="TH SarabunPSK"/>
           <w:sz w:val="28"/>
+        </w:rPr>
+        <w:t xml:space="preserve"> </w:t>
+      </w:r>
+      <w:r>
+        <w:rPr>
+          <w:rFonts w:ascii="TH SarabunPSK" w:hAnsi="TH SarabunPSK" w:cs="TH SarabunPSK" w:hint="cs"/>
+          <w:sz w:val="28"/>
           <w:cs/>
         </w:rPr>
         <w:t xml:space="preserve">ที่บอร์ดปล่อยออกมา ชื่อ </w:t>
@@ -8220,17 +9660,26 @@
         </w:rPr>
         <w:t xml:space="preserve"> ซึ่งเป็นชื่อ </w:t>
       </w:r>
+      <w:proofErr w:type="spellStart"/>
       <w:r>
         <w:rPr>
           <w:rFonts w:ascii="TH SarabunPSK" w:hAnsi="TH SarabunPSK" w:cs="TH SarabunPSK"/>
           <w:sz w:val="28"/>
         </w:rPr>
-        <w:t xml:space="preserve">WiFi SSID </w:t>
-      </w:r>
-      <w:r>
-        <w:rPr>
-          <w:rFonts w:ascii="TH SarabunPSK" w:hAnsi="TH SarabunPSK" w:cs="TH SarabunPSK" w:hint="cs"/>
+        <w:t>WiFi</w:t>
+      </w:r>
+      <w:proofErr w:type="spellEnd"/>
+      <w:r>
+        <w:rPr>
+          <w:rFonts w:ascii="TH SarabunPSK" w:hAnsi="TH SarabunPSK" w:cs="TH SarabunPSK"/>
           <w:sz w:val="28"/>
+        </w:rPr>
+        <w:t xml:space="preserve"> SSID </w:t>
+      </w:r>
+      <w:r>
+        <w:rPr>
+          <w:rFonts w:ascii="TH SarabunPSK" w:hAnsi="TH SarabunPSK" w:cs="TH SarabunPSK" w:hint="cs"/>
+          <w:sz w:val="28"/>
           <w:cs/>
         </w:rPr>
         <w:t>เริ่มต้น</w:t>
@@ -8274,6 +9723,7 @@
         </w:rPr>
         <w:t xml:space="preserve">นี้ถูกต้องตั้งมาในส่วนของซอร์สโค้ดในไฟล์ที่ชื่อ </w:t>
       </w:r>
+      <w:proofErr w:type="spellStart"/>
       <w:r>
         <w:rPr>
           <w:rFonts w:ascii="TH SarabunPSK" w:hAnsi="TH SarabunPSK" w:cs="TH SarabunPSK"/>
@@ -8281,6 +9731,7 @@
         </w:rPr>
         <w:t>wificonfig.h</w:t>
       </w:r>
+      <w:proofErr w:type="spellEnd"/>
       <w:r>
         <w:rPr>
           <w:rFonts w:ascii="TH SarabunPSK" w:hAnsi="TH SarabunPSK" w:cs="TH SarabunPSK" w:hint="cs"/>
@@ -8382,7 +9833,7 @@
     <w:p>
       <w:pPr>
         <w:rPr>
-          <w:rFonts w:ascii="TH SarabunPSK" w:hAnsi="TH SarabunPSK" w:cs="TH SarabunPSK" w:hint="cs"/>
+          <w:rFonts w:ascii="TH SarabunPSK" w:hAnsi="TH SarabunPSK" w:cs="TH SarabunPSK"/>
           <w:sz w:val="32"/>
           <w:szCs w:val="32"/>
         </w:rPr>
@@ -8534,13 +9985,23 @@
         </w:rPr>
         <w:t xml:space="preserve">เมื่อเชื่อมต่อ </w:t>
       </w:r>
-      <w:r>
-        <w:rPr>
-          <w:rFonts w:ascii="TH SarabunPSK" w:hAnsi="TH SarabunPSK" w:cs="TH SarabunPSK"/>
-          <w:sz w:val="32"/>
-          <w:szCs w:val="32"/>
-        </w:rPr>
-        <w:t xml:space="preserve">WiFi </w:t>
+      <w:proofErr w:type="spellStart"/>
+      <w:r>
+        <w:rPr>
+          <w:rFonts w:ascii="TH SarabunPSK" w:hAnsi="TH SarabunPSK" w:cs="TH SarabunPSK"/>
+          <w:sz w:val="32"/>
+          <w:szCs w:val="32"/>
+        </w:rPr>
+        <w:t>WiFi</w:t>
+      </w:r>
+      <w:proofErr w:type="spellEnd"/>
+      <w:r>
+        <w:rPr>
+          <w:rFonts w:ascii="TH SarabunPSK" w:hAnsi="TH SarabunPSK" w:cs="TH SarabunPSK"/>
+          <w:sz w:val="32"/>
+          <w:szCs w:val="32"/>
+        </w:rPr>
+        <w:t xml:space="preserve"> </w:t>
       </w:r>
       <w:r>
         <w:rPr>
@@ -8595,7 +10056,27 @@
           <w:szCs w:val="32"/>
           <w:cs/>
         </w:rPr>
-        <w:t xml:space="preserve">จากนั้นทำเลือกเลือกและอัปโหลดไฟล์หน้าเว็บ </w:t>
+        <w:t>จากนั้นทำเลือกเลือกและ</w:t>
+      </w:r>
+      <w:proofErr w:type="spellStart"/>
+      <w:r>
+        <w:rPr>
+          <w:rFonts w:ascii="TH SarabunPSK" w:hAnsi="TH SarabunPSK" w:cs="TH SarabunPSK" w:hint="cs"/>
+          <w:sz w:val="32"/>
+          <w:szCs w:val="32"/>
+          <w:cs/>
+        </w:rPr>
+        <w:t>อัปโห</w:t>
+      </w:r>
+      <w:proofErr w:type="spellEnd"/>
+      <w:r>
+        <w:rPr>
+          <w:rFonts w:ascii="TH SarabunPSK" w:hAnsi="TH SarabunPSK" w:cs="TH SarabunPSK" w:hint="cs"/>
+          <w:sz w:val="32"/>
+          <w:szCs w:val="32"/>
+          <w:cs/>
+        </w:rPr>
+        <w:t xml:space="preserve">ลดไฟล์หน้าเว็บ </w:t>
       </w:r>
       <w:r>
         <w:rPr>
@@ -8638,7 +10119,27 @@
           <w:szCs w:val="32"/>
           <w:cs/>
         </w:rPr>
-        <w:t xml:space="preserve">จากตัวอย่าง ผู้เขียนได้ทำการอัปโหลดจำนวน 2 ไฟล์ ได้แก่ </w:t>
+        <w:t>จากตัวอย่าง ผู้เขียนได้ทำการ</w:t>
+      </w:r>
+      <w:proofErr w:type="spellStart"/>
+      <w:r>
+        <w:rPr>
+          <w:rFonts w:ascii="TH SarabunPSK" w:hAnsi="TH SarabunPSK" w:cs="TH SarabunPSK" w:hint="cs"/>
+          <w:sz w:val="32"/>
+          <w:szCs w:val="32"/>
+          <w:cs/>
+        </w:rPr>
+        <w:t>อัปโห</w:t>
+      </w:r>
+      <w:proofErr w:type="spellEnd"/>
+      <w:r>
+        <w:rPr>
+          <w:rFonts w:ascii="TH SarabunPSK" w:hAnsi="TH SarabunPSK" w:cs="TH SarabunPSK" w:hint="cs"/>
+          <w:sz w:val="32"/>
+          <w:szCs w:val="32"/>
+          <w:cs/>
+        </w:rPr>
+        <w:t xml:space="preserve">ลดจำนวน 2 ไฟล์ ได้แก่ </w:t>
       </w:r>
       <w:r>
         <w:rPr>
@@ -8674,6 +10175,7 @@
         </w:rPr>
         <w:t>เมื่อ</w:t>
       </w:r>
+      <w:proofErr w:type="spellStart"/>
       <w:r>
         <w:rPr>
           <w:rFonts w:ascii="TH SarabunPSK" w:hAnsi="TH SarabunPSK" w:cs="TH SarabunPSK" w:hint="cs"/>
@@ -8682,7 +10184,17 @@
           <w:cs/>
         </w:rPr>
         <w:lastRenderedPageBreak/>
-        <w:t xml:space="preserve">อัปโหลดเสร็จเรียบร้อยแล้ว ทำการคลิปที่ปุ่ม </w:t>
+        <w:t>อัปโห</w:t>
+      </w:r>
+      <w:proofErr w:type="spellEnd"/>
+      <w:r>
+        <w:rPr>
+          <w:rFonts w:ascii="TH SarabunPSK" w:hAnsi="TH SarabunPSK" w:cs="TH SarabunPSK" w:hint="cs"/>
+          <w:sz w:val="32"/>
+          <w:szCs w:val="32"/>
+          <w:cs/>
+        </w:rPr>
+        <w:t xml:space="preserve">ลดเสร็จเรียบร้อยแล้ว ทำการคลิปที่ปุ่ม </w:t>
       </w:r>
       <w:r>
         <w:rPr>
@@ -8990,7 +10502,27 @@
           <w:szCs w:val="32"/>
           <w:cs/>
         </w:rPr>
-        <w:t xml:space="preserve"> เท่านั้น สำหรับการใช้งานในขั้นตอนอื่นๆ นั้นท่านสามารถศึกษาเพิ่มเติมได้จากอินเทอร์เน็ต ซึ่งมีอยู่ทั่วไป</w:t>
+        <w:t xml:space="preserve"> เท่านั้น สำหรับการใช้งานในขั้นตอน</w:t>
+      </w:r>
+      <w:proofErr w:type="spellStart"/>
+      <w:r>
+        <w:rPr>
+          <w:rFonts w:ascii="TH SarabunPSK" w:hAnsi="TH SarabunPSK" w:cs="TH SarabunPSK" w:hint="cs"/>
+          <w:sz w:val="32"/>
+          <w:szCs w:val="32"/>
+          <w:cs/>
+        </w:rPr>
+        <w:t>อื่นๆ</w:t>
+      </w:r>
+      <w:proofErr w:type="spellEnd"/>
+      <w:r>
+        <w:rPr>
+          <w:rFonts w:ascii="TH SarabunPSK" w:hAnsi="TH SarabunPSK" w:cs="TH SarabunPSK" w:hint="cs"/>
+          <w:sz w:val="32"/>
+          <w:szCs w:val="32"/>
+          <w:cs/>
+        </w:rPr>
+        <w:t xml:space="preserve"> นั้นท่านสามารถศึกษาเพิ่มเติมได้จากอินเทอร์เน็ต ซึ่งมีอยู่ทั่วไป</w:t>
       </w:r>
       <w:r>
         <w:rPr>
@@ -9440,7 +10972,25 @@
           <w:sz w:val="14"/>
           <w:szCs w:val="14"/>
         </w:rPr>
-        <w:t xml:space="preserve"> SensVP GPI</w:t>
+        <w:t xml:space="preserve"> </w:t>
+      </w:r>
+      <w:proofErr w:type="spellStart"/>
+      <w:r>
+        <w:rPr>
+          <w:rFonts w:ascii="Courier New" w:hAnsi="Courier New" w:cs="Courier New"/>
+          <w:sz w:val="14"/>
+          <w:szCs w:val="14"/>
+        </w:rPr>
+        <w:t>SensVP</w:t>
+      </w:r>
+      <w:proofErr w:type="spellEnd"/>
+      <w:r>
+        <w:rPr>
+          <w:rFonts w:ascii="Courier New" w:hAnsi="Courier New" w:cs="Courier New"/>
+          <w:sz w:val="14"/>
+          <w:szCs w:val="14"/>
+        </w:rPr>
+        <w:t xml:space="preserve"> GPI</w:t>
       </w:r>
       <w:r>
         <w:rPr>
@@ -9561,7 +11111,25 @@
           <w:sz w:val="14"/>
           <w:szCs w:val="14"/>
         </w:rPr>
-        <w:t xml:space="preserve"> SensVN GPI</w:t>
+        <w:t xml:space="preserve"> </w:t>
+      </w:r>
+      <w:proofErr w:type="spellStart"/>
+      <w:r>
+        <w:rPr>
+          <w:rFonts w:ascii="Courier New" w:hAnsi="Courier New" w:cs="Courier New"/>
+          <w:sz w:val="14"/>
+          <w:szCs w:val="14"/>
+        </w:rPr>
+        <w:t>SensVN</w:t>
+      </w:r>
+      <w:proofErr w:type="spellEnd"/>
+      <w:r>
+        <w:rPr>
+          <w:rFonts w:ascii="Courier New" w:hAnsi="Courier New" w:cs="Courier New"/>
+          <w:sz w:val="14"/>
+          <w:szCs w:val="14"/>
+        </w:rPr>
+        <w:t xml:space="preserve"> GPI</w:t>
       </w:r>
       <w:r>
         <w:rPr>
@@ -11337,7 +12905,25 @@
           <w:sz w:val="14"/>
           <w:szCs w:val="14"/>
         </w:rPr>
-        <w:t>SW_SDC Use for software interface for sd card</w:t>
+        <w:t xml:space="preserve">SW_SDC Use for software interface for </w:t>
+      </w:r>
+      <w:proofErr w:type="spellStart"/>
+      <w:r>
+        <w:rPr>
+          <w:rFonts w:ascii="Courier New" w:hAnsi="Courier New" w:cs="Courier New"/>
+          <w:sz w:val="14"/>
+          <w:szCs w:val="14"/>
+        </w:rPr>
+        <w:t>sd</w:t>
+      </w:r>
+      <w:proofErr w:type="spellEnd"/>
+      <w:r>
+        <w:rPr>
+          <w:rFonts w:ascii="Courier New" w:hAnsi="Courier New" w:cs="Courier New"/>
+          <w:sz w:val="14"/>
+          <w:szCs w:val="14"/>
+        </w:rPr>
+        <w:t xml:space="preserve"> card</w:t>
       </w:r>
     </w:p>
     <w:p>
@@ -11621,7 +13207,27 @@
           <w:szCs w:val="32"/>
           <w:cs/>
         </w:rPr>
-        <w:t xml:space="preserve">แสดงขาสัญญาณของโมดุล </w:t>
+        <w:t>แสดงขาสัญญาณของ</w:t>
+      </w:r>
+      <w:proofErr w:type="spellStart"/>
+      <w:r>
+        <w:rPr>
+          <w:rFonts w:ascii="TH SarabunPSK" w:hAnsi="TH SarabunPSK" w:cs="TH SarabunPSK" w:hint="cs"/>
+          <w:sz w:val="32"/>
+          <w:szCs w:val="32"/>
+          <w:cs/>
+        </w:rPr>
+        <w:t>โมดุล</w:t>
+      </w:r>
+      <w:proofErr w:type="spellEnd"/>
+      <w:r>
+        <w:rPr>
+          <w:rFonts w:ascii="TH SarabunPSK" w:hAnsi="TH SarabunPSK" w:cs="TH SarabunPSK" w:hint="cs"/>
+          <w:sz w:val="32"/>
+          <w:szCs w:val="32"/>
+          <w:cs/>
+        </w:rPr>
+        <w:t xml:space="preserve"> </w:t>
       </w:r>
       <w:r>
         <w:rPr>
@@ -11862,7 +13468,7 @@
         <w:spacing w:after="0" w:line="240" w:lineRule="auto"/>
         <w:jc w:val="center"/>
         <w:rPr>
-          <w:rFonts w:ascii="TH SarabunPSK" w:hAnsi="TH SarabunPSK" w:cs="TH SarabunPSK" w:hint="cs"/>
+          <w:rFonts w:ascii="TH SarabunPSK" w:hAnsi="TH SarabunPSK" w:cs="TH SarabunPSK"/>
           <w:b/>
           <w:bCs/>
           <w:noProof/>
@@ -11897,27 +13503,28 @@
           <w:szCs w:val="32"/>
           <w:cs/>
         </w:rPr>
-        <w:t>แสดง</w:t>
-      </w:r>
-      <w:r>
-        <w:rPr>
-          <w:rFonts w:ascii="TH SarabunPSK" w:hAnsi="TH SarabunPSK" w:cs="TH SarabunPSK" w:hint="cs"/>
-          <w:sz w:val="32"/>
-          <w:szCs w:val="32"/>
-          <w:cs/>
+        <w:t xml:space="preserve">แสดง </w:t>
+      </w:r>
+      <w:proofErr w:type="spellStart"/>
+      <w:r>
+        <w:rPr>
+          <w:rFonts w:ascii="TH SarabunPSK" w:hAnsi="TH SarabunPSK" w:cs="TH SarabunPSK"/>
+          <w:sz w:val="32"/>
+          <w:szCs w:val="32"/>
+        </w:rPr>
+        <w:t>Schemetic</w:t>
+      </w:r>
+      <w:proofErr w:type="spellEnd"/>
+      <w:r>
+        <w:rPr>
+          <w:rFonts w:ascii="TH SarabunPSK" w:hAnsi="TH SarabunPSK" w:cs="TH SarabunPSK"/>
+          <w:sz w:val="32"/>
+          <w:szCs w:val="32"/>
         </w:rPr>
         <w:t xml:space="preserve"> </w:t>
       </w:r>
       <w:r>
         <w:rPr>
-          <w:rFonts w:ascii="TH SarabunPSK" w:hAnsi="TH SarabunPSK" w:cs="TH SarabunPSK"/>
-          <w:sz w:val="32"/>
-          <w:szCs w:val="32"/>
-        </w:rPr>
-        <w:t xml:space="preserve">Schemetic </w:t>
-      </w:r>
-      <w:r>
-        <w:rPr>
           <w:rFonts w:ascii="TH SarabunPSK" w:hAnsi="TH SarabunPSK" w:cs="TH SarabunPSK" w:hint="cs"/>
           <w:sz w:val="32"/>
           <w:szCs w:val="32"/>
@@ -11948,18 +13555,7 @@
           <w:szCs w:val="32"/>
           <w:cs/>
         </w:rPr>
-        <w:t xml:space="preserve">(ด้านบน) </w:t>
-      </w:r>
-      <w:bookmarkStart w:id="1" w:name="_GoBack"/>
-      <w:bookmarkEnd w:id="1"/>
-      <w:r>
-        <w:rPr>
-          <w:rFonts w:ascii="TH SarabunPSK" w:hAnsi="TH SarabunPSK" w:cs="TH SarabunPSK" w:hint="cs"/>
-          <w:sz w:val="32"/>
-          <w:szCs w:val="32"/>
-          <w:cs/>
-        </w:rPr>
-        <w:t>และบอร์ดตัวอย่าง(ด้านล่าง)</w:t>
+        <w:t>(ด้านบน) และบอร์ดตัวอย่าง(ด้านล่าง)</w:t>
       </w:r>
     </w:p>
     <w:p>
@@ -12139,7 +13735,7 @@
       <w:pPr>
         <w:spacing w:after="0" w:line="240" w:lineRule="auto"/>
         <w:rPr>
-          <w:rFonts w:ascii="TH SarabunPSK" w:hAnsi="TH SarabunPSK" w:cs="TH SarabunPSK" w:hint="cs"/>
+          <w:rFonts w:ascii="TH SarabunPSK" w:hAnsi="TH SarabunPSK" w:cs="TH SarabunPSK"/>
           <w:noProof/>
           <w:sz w:val="32"/>
           <w:szCs w:val="32"/>
@@ -12192,7 +13788,7 @@
       <w:pPr>
         <w:spacing w:after="0" w:line="240" w:lineRule="auto"/>
         <w:rPr>
-          <w:rFonts w:ascii="TH SarabunPSK" w:hAnsi="TH SarabunPSK" w:cs="TH SarabunPSK" w:hint="cs"/>
+          <w:rFonts w:ascii="TH SarabunPSK" w:hAnsi="TH SarabunPSK" w:cs="TH SarabunPSK"/>
           <w:noProof/>
           <w:sz w:val="32"/>
           <w:szCs w:val="32"/>
@@ -12231,29 +13827,67 @@
       </w:r>
       <w:r>
         <w:rPr>
-          <w:rFonts w:ascii="TH SarabunPSK" w:hAnsi="TH SarabunPSK" w:cs="TH SarabunPSK" w:hint="cs"/>
+          <w:rFonts w:ascii="TH SarabunPSK" w:hAnsi="TH SarabunPSK" w:cs="TH SarabunPSK"/>
           <w:noProof/>
           <w:sz w:val="32"/>
           <w:szCs w:val="32"/>
-          <w:cs/>
-        </w:rPr>
-        <w:t xml:space="preserve">เว็บไซต์อย่างเป็นทางการของผู้พัฒนาชิปไมโครคอนโทรลเลอร์ </w:t>
-      </w:r>
-      <w:r>
-        <w:rPr>
-          <w:rFonts w:ascii="TH SarabunPSK" w:hAnsi="TH SarabunPSK" w:cs="TH SarabunPSK"/>
+        </w:rPr>
+        <w:t xml:space="preserve">Github page </w:t>
+      </w:r>
+      <w:r>
+        <w:rPr>
+          <w:rFonts w:ascii="TH SarabunPSK" w:hAnsi="TH SarabunPSK" w:cs="TH SarabunPSK" w:hint="cs"/>
           <w:noProof/>
           <w:sz w:val="32"/>
           <w:szCs w:val="32"/>
+          <w:cs/>
+        </w:rPr>
+        <w:t>ของ</w:t>
+      </w:r>
+      <w:r>
+        <w:rPr>
+          <w:rFonts w:ascii="TH SarabunPSK" w:hAnsi="TH SarabunPSK" w:cs="TH SarabunPSK" w:hint="cs"/>
+          <w:noProof/>
+          <w:sz w:val="32"/>
+          <w:szCs w:val="32"/>
+          <w:cs/>
+        </w:rPr>
+        <w:t xml:space="preserve">ไมโครคอนโทรลเลอร์ </w:t>
+      </w:r>
+      <w:r>
+        <w:rPr>
+          <w:rFonts w:ascii="TH SarabunPSK" w:hAnsi="TH SarabunPSK" w:cs="TH SarabunPSK"/>
+          <w:noProof/>
+          <w:sz w:val="32"/>
+          <w:szCs w:val="32"/>
         </w:rPr>
         <w:t>ESP32</w:t>
+      </w:r>
+      <w:r>
+        <w:rPr>
+          <w:rFonts w:ascii="TH SarabunPSK" w:hAnsi="TH SarabunPSK" w:cs="TH SarabunPSK" w:hint="cs"/>
+          <w:noProof/>
+          <w:sz w:val="32"/>
+          <w:szCs w:val="32"/>
+          <w:cs/>
+        </w:rPr>
+        <w:t xml:space="preserve"> สำหรับ </w:t>
+      </w:r>
+      <w:r>
+        <w:rPr>
+          <w:rFonts w:ascii="TH SarabunPSK" w:hAnsi="TH SarabunPSK" w:cs="TH SarabunPSK"/>
+          <w:noProof/>
+          <w:sz w:val="32"/>
+          <w:szCs w:val="32"/>
+        </w:rPr>
+        <w:t>arduino</w:t>
       </w:r>
     </w:p>
     <w:p>
       <w:pPr>
         <w:spacing w:after="0" w:line="240" w:lineRule="auto"/>
         <w:rPr>
-          <w:rFonts w:ascii="TH SarabunPSK" w:hAnsi="TH SarabunPSK" w:cs="TH SarabunPSK" w:hint="cs"/>
+          <w:rFonts w:ascii="TH SarabunPSK" w:hAnsi="TH SarabunPSK" w:cs="TH SarabunPSK"/>
           <w:noProof/>
           <w:sz w:val="32"/>
           <w:szCs w:val="32"/>
@@ -12302,7 +13936,7 @@
       <w:pPr>
         <w:spacing w:after="0" w:line="240" w:lineRule="auto"/>
         <w:rPr>
-          <w:rFonts w:ascii="TH SarabunPSK" w:hAnsi="TH SarabunPSK" w:cs="TH SarabunPSK" w:hint="cs"/>
+          <w:rFonts w:ascii="TH SarabunPSK" w:hAnsi="TH SarabunPSK" w:cs="TH SarabunPSK"/>
           <w:noProof/>
           <w:sz w:val="32"/>
           <w:szCs w:val="32"/>
@@ -12388,7 +14022,7 @@
       <w:pPr>
         <w:spacing w:after="0" w:line="240" w:lineRule="auto"/>
         <w:rPr>
-          <w:rFonts w:ascii="TH SarabunPSK" w:hAnsi="TH SarabunPSK" w:cs="TH SarabunPSK" w:hint="cs"/>
+          <w:rFonts w:ascii="TH SarabunPSK" w:hAnsi="TH SarabunPSK" w:cs="TH SarabunPSK"/>
           <w:color w:val="0000FF" w:themeColor="hyperlink"/>
           <w:sz w:val="32"/>
           <w:szCs w:val="32"/>
@@ -12431,11 +14065,40 @@
           <w:rFonts w:hint="cs"/>
           <w:cs/>
         </w:rPr>
-        <w:t xml:space="preserve">เพจซอร์สโค้ดเว็บอินเทอร์เฟสสำหรับสั่งงานเครื่อง </w:t>
-      </w:r>
-      <w:r>
-        <w:t>mini cnc grbl</w:t>
-      </w:r>
+        <w:t>เพจซอร์สโค้ดเว็บอินเทอร์</w:t>
+      </w:r>
+      <w:proofErr w:type="spellStart"/>
+      <w:r>
+        <w:rPr>
+          <w:rFonts w:hint="cs"/>
+          <w:cs/>
+        </w:rPr>
+        <w:t>เฟส</w:t>
+      </w:r>
+      <w:proofErr w:type="spellEnd"/>
+      <w:r>
+        <w:rPr>
+          <w:rFonts w:hint="cs"/>
+          <w:cs/>
+        </w:rPr>
+        <w:t xml:space="preserve">สำหรับสั่งงานเครื่อง </w:t>
+      </w:r>
+      <w:r>
+        <w:t xml:space="preserve">mini </w:t>
+      </w:r>
+      <w:proofErr w:type="spellStart"/>
+      <w:r>
+        <w:t>cnc</w:t>
+      </w:r>
+      <w:proofErr w:type="spellEnd"/>
+      <w:r>
+        <w:t xml:space="preserve"> </w:t>
+      </w:r>
+      <w:proofErr w:type="spellStart"/>
+      <w:r>
+        <w:t>grbl</w:t>
+      </w:r>
+      <w:proofErr w:type="spellEnd"/>
     </w:p>
     <w:p>
       <w:pPr>
@@ -12462,7 +14125,7 @@
       <w:pPr>
         <w:spacing w:after="0" w:line="240" w:lineRule="auto"/>
         <w:rPr>
-          <w:rFonts w:ascii="TH SarabunPSK" w:hAnsi="TH SarabunPSK" w:cs="TH SarabunPSK" w:hint="cs"/>
+          <w:rFonts w:ascii="TH SarabunPSK" w:hAnsi="TH SarabunPSK" w:cs="TH SarabunPSK"/>
           <w:sz w:val="32"/>
           <w:szCs w:val="32"/>
           <w:cs/>
@@ -12518,16 +14181,29 @@
     <w:p>
       <w:pPr>
         <w:spacing w:after="0" w:line="240" w:lineRule="auto"/>
+      </w:pPr>
+      <w:r>
         <w:rPr>
           <w:rFonts w:hint="cs"/>
-        </w:rPr>
-      </w:pPr>
+          <w:cs/>
+        </w:rPr>
+        <w:t>ช่องของนักประ</w:t>
+      </w:r>
+      <w:proofErr w:type="spellStart"/>
       <w:r>
         <w:rPr>
           <w:rFonts w:hint="cs"/>
           <w:cs/>
         </w:rPr>
-        <w:t>ช่องของนักประดิษฯ รับข่าวสารความรู้ใหม่ๆ จาก</w:t>
+        <w:t>ดิษ</w:t>
+      </w:r>
+      <w:proofErr w:type="spellEnd"/>
+      <w:r>
+        <w:rPr>
+          <w:rFonts w:hint="cs"/>
+          <w:cs/>
+        </w:rPr>
+        <w:t>ฯ รับข่าวสารความรู้ใหม่ๆ จาก</w:t>
       </w:r>
       <w:r>
         <w:t xml:space="preserve"> </w:t>
@@ -12537,7 +14213,23 @@
           <w:rFonts w:hint="cs"/>
           <w:cs/>
         </w:rPr>
-        <w:t>นักประดิษฐ์สแตนด์อะโลน อย่าลืมกดติดตามและกระดิ่งกันนะครับ</w:t>
+        <w:t>นักประดิษฐ์สแตน</w:t>
+      </w:r>
+      <w:proofErr w:type="spellStart"/>
+      <w:r>
+        <w:rPr>
+          <w:rFonts w:hint="cs"/>
+          <w:cs/>
+        </w:rPr>
+        <w:t>ด์อะ</w:t>
+      </w:r>
+      <w:proofErr w:type="spellEnd"/>
+      <w:r>
+        <w:rPr>
+          <w:rFonts w:hint="cs"/>
+          <w:cs/>
+        </w:rPr>
+        <w:t>โลน อย่าลืมกดติดตามและกระดิ่งกันนะครับ</w:t>
       </w:r>
     </w:p>
     <w:p>
@@ -12587,7 +14279,7 @@
         <w:spacing w:after="0" w:line="240" w:lineRule="auto"/>
         <w:rPr>
           <w:rStyle w:val="Hyperlink"/>
-          <w:rFonts w:ascii="TH SarabunPSK" w:hAnsi="TH SarabunPSK" w:cs="TH SarabunPSK" w:hint="cs"/>
+          <w:rFonts w:ascii="TH SarabunPSK" w:hAnsi="TH SarabunPSK" w:cs="TH SarabunPSK"/>
           <w:sz w:val="32"/>
           <w:szCs w:val="32"/>
         </w:rPr>
@@ -12618,7 +14310,7 @@
       <w:pPr>
         <w:spacing w:after="0" w:line="240" w:lineRule="auto"/>
         <w:rPr>
-          <w:rFonts w:ascii="TH SarabunPSK" w:hAnsi="TH SarabunPSK" w:cs="TH SarabunPSK" w:hint="cs"/>
+          <w:rFonts w:ascii="TH SarabunPSK" w:hAnsi="TH SarabunPSK" w:cs="TH SarabunPSK"/>
           <w:sz w:val="32"/>
           <w:szCs w:val="32"/>
         </w:rPr>
@@ -12692,8 +14384,9 @@
     </w:p>
     <w:sectPr>
       <w:headerReference w:type="default" r:id="rId43"/>
+      <w:footerReference w:type="default" r:id="rId44"/>
       <w:pgSz w:w="12240" w:h="15840"/>
-      <w:pgMar w:top="1170" w:right="1440" w:bottom="720" w:left="1440" w:header="720" w:footer="720" w:gutter="0"/>
+      <w:pgMar w:top="1170" w:right="1440" w:bottom="720" w:left="1440" w:header="540" w:footer="330" w:gutter="0"/>
       <w:cols w:space="720"/>
       <w:docGrid w:linePitch="360"/>
     </w:sectPr>
@@ -12724,6 +14417,50 @@
     </w:p>
   </w:endnote>
 </w:endnotes>
+</file>
+
+<file path=word/footer1.xml><?xml version="1.0" encoding="utf-8"?>
+<w:ftr xmlns:wpc="http://schemas.microsoft.com/office/word/2010/wordprocessingCanvas" xmlns:cx="http://schemas.microsoft.com/office/drawing/2014/chartex" xmlns:cx1="http://schemas.microsoft.com/office/drawing/2015/9/8/chartex" xmlns:cx2="http://schemas.microsoft.com/office/drawing/2015/10/21/chartex" xmlns:cx3="http://schemas.microsoft.com/office/drawing/2016/5/9/chartex" xmlns:cx4="http://schemas.microsoft.com/office/drawing/2016/5/10/chartex" xmlns:cx5="http://schemas.microsoft.com/office/drawing/2016/5/11/chartex" xmlns:cx6="http://schemas.microsoft.com/office/drawing/2016/5/12/chartex" xmlns:cx7="http://schemas.microsoft.com/office/drawing/2016/5/13/chartex" xmlns:cx8="http://schemas.microsoft.com/office/drawing/2016/5/14/chartex" xmlns:mc="http://schemas.openxmlformats.org/markup-compatibility/2006" xmlns:aink="http://schemas.microsoft.com/office/drawing/2016/ink" xmlns:am3d="http://schemas.microsoft.com/office/drawing/2017/model3d" xmlns:o="urn:schemas-microsoft-com:office:office" xmlns:r="http://schemas.openxmlformats.org/officeDocument/2006/relationships" xmlns:m="http://schemas.openxmlformats.org/officeDocument/2006/math" xmlns:v="urn:schemas-microsoft-com:vml" xmlns:wp14="http://schemas.microsoft.com/office/word/2010/wordprocessingDrawing" xmlns:wp="http://schemas.openxmlformats.org/drawingml/2006/wordprocessingDrawing" xmlns:w10="urn:schemas-microsoft-com:office:word" xmlns:w="http://schemas.openxmlformats.org/wordprocessingml/2006/main" xmlns:w14="http://schemas.microsoft.com/office/word/2010/wordml" xmlns:w15="http://schemas.microsoft.com/office/word/2012/wordml" xmlns:w16cid="http://schemas.microsoft.com/office/word/2016/wordml/cid" xmlns:w16se="http://schemas.microsoft.com/office/word/2015/wordml/symex" xmlns:wpg="http://schemas.microsoft.com/office/word/2010/wordprocessingGroup" xmlns:wpi="http://schemas.microsoft.com/office/word/2010/wordprocessingInk" xmlns:wne="http://schemas.microsoft.com/office/word/2006/wordml" xmlns:wps="http://schemas.microsoft.com/office/word/2010/wordprocessingShape" mc:Ignorable="w14 w15 w16se w16cid wp14">
+  <w:p>
+    <w:pPr>
+      <w:pStyle w:val="Footer"/>
+      <w:jc w:val="right"/>
+    </w:pPr>
+    <w:r>
+      <w:rPr>
+        <w:rFonts w:hint="cs"/>
+        <w:cs/>
+      </w:rPr>
+      <w:t>เขียนโดย</w:t>
+    </w:r>
+    <w:r>
+      <w:t>:</w:t>
+    </w:r>
+    <w:r>
+      <w:rPr>
+        <w:rFonts w:hint="cs"/>
+        <w:cs/>
+      </w:rPr>
+      <w:t xml:space="preserve"> นักประดิษฐ์สแตน</w:t>
+    </w:r>
+    <w:proofErr w:type="spellStart"/>
+    <w:r>
+      <w:rPr>
+        <w:rFonts w:hint="cs"/>
+        <w:cs/>
+      </w:rPr>
+      <w:t>ด์อะ</w:t>
+    </w:r>
+    <w:proofErr w:type="spellEnd"/>
+    <w:r>
+      <w:rPr>
+        <w:rFonts w:hint="cs"/>
+        <w:cs/>
+      </w:rPr>
+      <w:t>โลน</w:t>
+    </w:r>
+  </w:p>
+</w:ftr>
 </file>
 
 <file path=word/footnotes.xml><?xml version="1.0" encoding="utf-8"?>
@@ -12777,17 +14514,10 @@
             <w:rFonts w:hint="cs"/>
             <w:cs/>
           </w:rPr>
-          <w:t>เขียนโดย</w:t>
+          <w:t xml:space="preserve">บอร์ด </w:t>
         </w:r>
         <w:r>
-          <w:t>:</w:t>
-        </w:r>
-        <w:r>
-          <w:rPr>
-            <w:rFonts w:hint="cs"/>
-            <w:cs/>
-          </w:rPr>
-          <w:t xml:space="preserve"> นักประดิษฐ์สแตนด์อะโลน </w:t>
+          <w:t xml:space="preserve">ESP32_CNC Shield V5 (unofficial)                                                                                                                     </w:t>
         </w:r>
         <w:r>
           <w:fldChar w:fldCharType="begin"/>
@@ -12813,11 +14543,6 @@
       </w:p>
     </w:sdtContent>
   </w:sdt>
-  <w:p>
-    <w:pPr>
-      <w:pStyle w:val="Header"/>
-    </w:pPr>
-  </w:p>
 </w:hdr>
 </file>
 

</xml_diff>